<commit_message>
images was changed; title and references was changed too
</commit_message>
<xml_diff>
--- a/diploma/trunk/doc/abstracts.docx
+++ b/diploma/trunk/doc/abstracts.docx
@@ -18,7 +18,7 @@
           <w:sz w:val="24"/>
           <w:szCs w:val="29"/>
         </w:rPr>
-        <w:t>МУЛЬТИАГЕНТНАЯ РАСПРЕДЕЛЕННАЯ СИСТЕМА МОНИТОРИНГА КОМПЛЕКСНОЙ СЕТЕВОЙ ИНФРАСТРУКТУРЫ</w:t>
+        <w:t>ПРОЕКТИРОВАНИЕ И РАЗРАБОТКА КАРКАСА РАСПРЕДЕЛЕННОЙ СИСТЕМЫ МОНИТОРИНГА И ДИСПЕТЧЕРЕЗАЦИИ ПРОЦЕССОВ ГЕТЕРОГЕННОЙ СРЕДЫ</w:t>
       </w:r>
     </w:p>
     <w:p>
@@ -46,21 +46,53 @@
           <w:sz w:val="24"/>
           <w:szCs w:val="29"/>
         </w:rPr>
-        <w:t xml:space="preserve">Костюков В. В - студент., Крючкова Е. Н. - к.ф-м.н., профессор, </w:t>
-      </w:r>
-    </w:p>
-    <w:p>
-      <w:pPr>
-        <w:jc w:val="center"/>
+        <w:t>Костюков В. В</w:t>
+      </w:r>
+      <w:r>
         <w:rPr>
           <w:rFonts w:ascii="Times New Roman" w:hAnsi="Times New Roman"/>
           <w:sz w:val="24"/>
-        </w:rPr>
-      </w:pPr>
+          <w:szCs w:val="29"/>
+        </w:rPr>
+        <w:t>. - студент</w:t>
+      </w:r>
       <w:r>
         <w:rPr>
           <w:rFonts w:ascii="Times New Roman" w:hAnsi="Times New Roman"/>
           <w:sz w:val="24"/>
+          <w:szCs w:val="29"/>
+        </w:rPr>
+        <w:t>,</w:t>
+      </w:r>
+      <w:r>
+        <w:rPr>
+          <w:rFonts w:ascii="Times New Roman" w:hAnsi="Times New Roman"/>
+          <w:sz w:val="24"/>
+          <w:szCs w:val="29"/>
+        </w:rPr>
+        <w:t xml:space="preserve"> Старовойтов Д. В. – студент,</w:t>
+      </w:r>
+      <w:r>
+        <w:rPr>
+          <w:rFonts w:ascii="Times New Roman" w:hAnsi="Times New Roman"/>
+          <w:sz w:val="24"/>
+          <w:szCs w:val="29"/>
+        </w:rPr>
+        <w:t xml:space="preserve"> Крючкова Е. Н. - к.ф-м.н., профессор, </w:t>
+      </w:r>
+    </w:p>
+    <w:p>
+      <w:pPr>
+        <w:jc w:val="center"/>
+        <w:rPr>
+          <w:rFonts w:ascii="Times New Roman" w:hAnsi="Times New Roman"/>
+          <w:sz w:val="24"/>
+        </w:rPr>
+      </w:pPr>
+      <w:r>
+        <w:rPr>
+          <w:rFonts w:ascii="Times New Roman" w:hAnsi="Times New Roman"/>
+          <w:sz w:val="24"/>
         </w:rPr>
         <w:t>Алтайский государственный технический университет (г. Барнаул)</w:t>
       </w:r>
@@ -209,155 +241,75 @@
     <w:p>
       <w:pPr>
         <w:pStyle w:val="BodyText"/>
-      </w:pPr>
-      <w:r>
-        <w:pict>
-          <v:shapetype id="_x0000_t202" coordsize="21600,21600" o:spt="202" path="m,l,21600r21600,l21600,xe">
-            <v:stroke joinstyle="miter"/>
-            <v:path gradientshapeok="t" o:connecttype="rect"/>
-          </v:shapetype>
-          <v:shape id="_x0000_s1026" type="#_x0000_t202" style="position:absolute;left:0;text-align:left;margin-left:108.55pt;margin-top:9.75pt;width:264.55pt;height:162.15pt;z-index:251656704;mso-wrap-distance-left:0;mso-wrap-distance-right:0" stroked="f">
-            <v:fill color2="black"/>
-            <v:textbox inset="0,0,0,0">
-              <w:txbxContent>
-                <w:p>
-                  <w:pPr>
-                    <w:pStyle w:val="a1"/>
-                  </w:pPr>
-                  <w:r>
-                    <w:rPr>
-                      <w:noProof/>
-                      <w:lang w:eastAsia="ru-RU"/>
-                    </w:rPr>
-                    <w:drawing>
-                      <wp:inline distT="0" distB="0" distL="0" distR="0">
-                        <wp:extent cx="3362325" cy="1809750"/>
-                        <wp:effectExtent l="19050" t="0" r="9525" b="0"/>
-                        <wp:docPr id="1" name="Picture 1"/>
-                        <wp:cNvGraphicFramePr>
-                          <a:graphicFrameLocks xmlns:a="http://schemas.openxmlformats.org/drawingml/2006/main" noChangeAspect="1"/>
-                        </wp:cNvGraphicFramePr>
-                        <a:graphic xmlns:a="http://schemas.openxmlformats.org/drawingml/2006/main">
-                          <a:graphicData uri="http://schemas.openxmlformats.org/drawingml/2006/picture">
-                            <pic:pic xmlns:pic="http://schemas.openxmlformats.org/drawingml/2006/picture">
-                              <pic:nvPicPr>
-                                <pic:cNvPr id="0" name="Picture 1"/>
-                                <pic:cNvPicPr>
-                                  <a:picLocks noChangeAspect="1" noChangeArrowheads="1"/>
-                                </pic:cNvPicPr>
-                              </pic:nvPicPr>
-                              <pic:blipFill>
-                                <a:blip r:embed="rId8"/>
-                                <a:srcRect/>
-                                <a:stretch>
-                                  <a:fillRect/>
-                                </a:stretch>
-                              </pic:blipFill>
-                              <pic:spPr bwMode="auto">
-                                <a:xfrm>
-                                  <a:off x="0" y="0"/>
-                                  <a:ext cx="3362325" cy="1809750"/>
-                                </a:xfrm>
-                                <a:prstGeom prst="rect">
-                                  <a:avLst/>
-                                </a:prstGeom>
-                                <a:solidFill>
-                                  <a:srgbClr val="FFFFFF"/>
-                                </a:solidFill>
-                                <a:ln w="9525">
-                                  <a:noFill/>
-                                  <a:miter lim="800000"/>
-                                  <a:headEnd/>
-                                  <a:tailEnd/>
-                                </a:ln>
-                              </pic:spPr>
-                            </pic:pic>
-                          </a:graphicData>
-                        </a:graphic>
-                      </wp:inline>
-                    </w:drawing>
-                  </w:r>
-                  <w:r>
-                    <w:t xml:space="preserve">Рисунок </w:t>
-                  </w:r>
-                  <w:fldSimple w:instr=" SEQ &quot;Рисунок&quot; \*Arabic ">
-                    <w:r>
-                      <w:t>1</w:t>
-                    </w:r>
-                  </w:fldSimple>
-                  <w:r>
-                    <w:t xml:space="preserve"> - Понятие модуля</w:t>
-                  </w:r>
-                </w:p>
-              </w:txbxContent>
-            </v:textbox>
-            <w10:wrap type="square" side="largest"/>
-          </v:shape>
-        </w:pict>
-      </w:r>
-    </w:p>
-    <w:p>
-      <w:pPr>
-        <w:pStyle w:val="BodyText"/>
-      </w:pPr>
-    </w:p>
-    <w:p>
-      <w:pPr>
-        <w:pStyle w:val="BodyText"/>
-      </w:pPr>
-    </w:p>
-    <w:p>
-      <w:pPr>
-        <w:pStyle w:val="BodyText"/>
-      </w:pPr>
-      <w:r>
-        <w:tab/>
-      </w:r>
-    </w:p>
-    <w:p>
-      <w:pPr>
-        <w:pStyle w:val="BodyText"/>
-      </w:pPr>
-    </w:p>
-    <w:p>
-      <w:pPr>
-        <w:pStyle w:val="BodyText"/>
-      </w:pPr>
-    </w:p>
-    <w:p>
-      <w:pPr>
-        <w:pStyle w:val="BodyText"/>
-      </w:pPr>
-    </w:p>
-    <w:p>
-      <w:pPr>
-        <w:pStyle w:val="BodyText"/>
-      </w:pPr>
-    </w:p>
-    <w:p>
-      <w:pPr>
-        <w:pStyle w:val="BodyText"/>
-      </w:pPr>
-    </w:p>
-    <w:p>
-      <w:pPr>
-        <w:pStyle w:val="BodyText"/>
-      </w:pPr>
-    </w:p>
-    <w:p>
-      <w:pPr>
-        <w:pStyle w:val="BodyText"/>
-      </w:pPr>
-    </w:p>
-    <w:p>
-      <w:pPr>
-        <w:pStyle w:val="BodyText"/>
-      </w:pPr>
-    </w:p>
-    <w:p>
-      <w:pPr>
-        <w:pStyle w:val="BodyText"/>
-      </w:pPr>
+        <w:keepNext/>
+        <w:jc w:val="center"/>
+      </w:pPr>
+      <w:r>
+        <w:rPr>
+          <w:noProof/>
+          <w:lang w:eastAsia="ru-RU"/>
+        </w:rPr>
+        <w:drawing>
+          <wp:inline distT="0" distB="0" distL="0" distR="0">
+            <wp:extent cx="3352800" cy="1809750"/>
+            <wp:effectExtent l="19050" t="0" r="0" b="0"/>
+            <wp:docPr id="14" name="Picture 13" descr="module.png"/>
+            <wp:cNvGraphicFramePr>
+              <a:graphicFrameLocks xmlns:a="http://schemas.openxmlformats.org/drawingml/2006/main" noChangeAspect="1"/>
+            </wp:cNvGraphicFramePr>
+            <a:graphic xmlns:a="http://schemas.openxmlformats.org/drawingml/2006/main">
+              <a:graphicData uri="http://schemas.openxmlformats.org/drawingml/2006/picture">
+                <pic:pic xmlns:pic="http://schemas.openxmlformats.org/drawingml/2006/picture">
+                  <pic:nvPicPr>
+                    <pic:cNvPr id="0" name="module.png"/>
+                    <pic:cNvPicPr/>
+                  </pic:nvPicPr>
+                  <pic:blipFill>
+                    <a:blip r:embed="rId8" cstate="print"/>
+                    <a:stretch>
+                      <a:fillRect/>
+                    </a:stretch>
+                  </pic:blipFill>
+                  <pic:spPr>
+                    <a:xfrm>
+                      <a:off x="0" y="0"/>
+                      <a:ext cx="3352800" cy="1809750"/>
+                    </a:xfrm>
+                    <a:prstGeom prst="rect">
+                      <a:avLst/>
+                    </a:prstGeom>
+                  </pic:spPr>
+                </pic:pic>
+              </a:graphicData>
+            </a:graphic>
+          </wp:inline>
+        </w:drawing>
+      </w:r>
+    </w:p>
+    <w:p>
+      <w:pPr>
+        <w:pStyle w:val="Caption"/>
+      </w:pPr>
+      <w:r>
+        <w:t xml:space="preserve">Рисунок </w:t>
+      </w:r>
+      <w:fldSimple w:instr=" SEQ Рисунок \* ARABIC ">
+        <w:r>
+          <w:rPr>
+            <w:noProof/>
+          </w:rPr>
+          <w:t>1</w:t>
+        </w:r>
+      </w:fldSimple>
+      <w:r>
+        <w:t xml:space="preserve"> </w:t>
+      </w:r>
+      <w:r>
+        <w:t>- Абстракция</w:t>
+      </w:r>
+      <w:r>
+        <w:t xml:space="preserve"> модуля</w:t>
+      </w:r>
     </w:p>
     <w:p>
       <w:pPr>
@@ -411,167 +363,76 @@
       <w:pPr>
         <w:pStyle w:val="BodyText"/>
       </w:pPr>
-      <w:r>
-        <w:pict>
-          <v:shape id="_x0000_s1027" type="#_x0000_t202" style="position:absolute;left:0;text-align:left;margin-left:124.3pt;margin-top:6.75pt;width:233.05pt;height:221.4pt;z-index:251657728;mso-wrap-distance-left:0;mso-wrap-distance-right:0" stroked="f">
-            <v:fill color2="black"/>
-            <v:textbox inset="0,0,0,0">
-              <w:txbxContent>
-                <w:p>
-                  <w:pPr>
-                    <w:pStyle w:val="a1"/>
-                  </w:pPr>
-                  <w:r>
-                    <w:rPr>
-                      <w:noProof/>
-                      <w:lang w:eastAsia="ru-RU"/>
-                    </w:rPr>
-                    <w:drawing>
-                      <wp:inline distT="0" distB="0" distL="0" distR="0">
-                        <wp:extent cx="2962275" cy="2562225"/>
-                        <wp:effectExtent l="19050" t="0" r="9525" b="0"/>
-                        <wp:docPr id="2" name="Picture 2"/>
-                        <wp:cNvGraphicFramePr>
-                          <a:graphicFrameLocks xmlns:a="http://schemas.openxmlformats.org/drawingml/2006/main" noChangeAspect="1"/>
-                        </wp:cNvGraphicFramePr>
-                        <a:graphic xmlns:a="http://schemas.openxmlformats.org/drawingml/2006/main">
-                          <a:graphicData uri="http://schemas.openxmlformats.org/drawingml/2006/picture">
-                            <pic:pic xmlns:pic="http://schemas.openxmlformats.org/drawingml/2006/picture">
-                              <pic:nvPicPr>
-                                <pic:cNvPr id="0" name="Picture 2"/>
-                                <pic:cNvPicPr>
-                                  <a:picLocks noChangeAspect="1" noChangeArrowheads="1"/>
-                                </pic:cNvPicPr>
-                              </pic:nvPicPr>
-                              <pic:blipFill>
-                                <a:blip r:embed="rId9"/>
-                                <a:srcRect/>
-                                <a:stretch>
-                                  <a:fillRect/>
-                                </a:stretch>
-                              </pic:blipFill>
-                              <pic:spPr bwMode="auto">
-                                <a:xfrm>
-                                  <a:off x="0" y="0"/>
-                                  <a:ext cx="2962275" cy="2562225"/>
-                                </a:xfrm>
-                                <a:prstGeom prst="rect">
-                                  <a:avLst/>
-                                </a:prstGeom>
-                                <a:solidFill>
-                                  <a:srgbClr val="FFFFFF"/>
-                                </a:solidFill>
-                                <a:ln w="9525">
-                                  <a:noFill/>
-                                  <a:miter lim="800000"/>
-                                  <a:headEnd/>
-                                  <a:tailEnd/>
-                                </a:ln>
-                              </pic:spPr>
-                            </pic:pic>
-                          </a:graphicData>
-                        </a:graphic>
-                      </wp:inline>
-                    </w:drawing>
-                  </w:r>
-                  <w:r>
-                    <w:t xml:space="preserve">Рисунок </w:t>
-                  </w:r>
-                  <w:fldSimple w:instr=" SEQ &quot;Рисунок&quot; \*Arabic ">
-                    <w:r>
-                      <w:t>2</w:t>
-                    </w:r>
-                  </w:fldSimple>
-                  <w:r>
-                    <w:t xml:space="preserve"> - Система исполнения</w:t>
-                  </w:r>
-                </w:p>
-              </w:txbxContent>
-            </v:textbox>
-            <w10:wrap type="square" side="largest"/>
-          </v:shape>
-        </w:pict>
-      </w:r>
-    </w:p>
-    <w:p>
-      <w:pPr>
-        <w:pStyle w:val="BodyText"/>
-      </w:pPr>
-    </w:p>
-    <w:p>
-      <w:pPr>
-        <w:pStyle w:val="BodyText"/>
-      </w:pPr>
-    </w:p>
-    <w:p>
-      <w:pPr>
-        <w:pStyle w:val="BodyText"/>
-      </w:pPr>
-    </w:p>
-    <w:p>
-      <w:pPr>
-        <w:pStyle w:val="BodyText"/>
-      </w:pPr>
-    </w:p>
-    <w:p>
-      <w:pPr>
-        <w:pStyle w:val="BodyText"/>
-      </w:pPr>
-    </w:p>
-    <w:p>
-      <w:pPr>
-        <w:pStyle w:val="BodyText"/>
-      </w:pPr>
-    </w:p>
-    <w:p>
-      <w:pPr>
-        <w:pStyle w:val="BodyText"/>
-      </w:pPr>
-    </w:p>
-    <w:p>
-      <w:pPr>
-        <w:pStyle w:val="BodyText"/>
-      </w:pPr>
-    </w:p>
-    <w:p>
-      <w:pPr>
-        <w:pStyle w:val="BodyText"/>
-      </w:pPr>
-    </w:p>
-    <w:p>
-      <w:pPr>
-        <w:pStyle w:val="BodyText"/>
-      </w:pPr>
-    </w:p>
-    <w:p>
-      <w:pPr>
-        <w:pStyle w:val="BodyText"/>
-      </w:pPr>
-    </w:p>
-    <w:p>
-      <w:pPr>
-        <w:pStyle w:val="BodyText"/>
-      </w:pPr>
-    </w:p>
-    <w:p>
-      <w:pPr>
-        <w:pStyle w:val="BodyText"/>
-      </w:pPr>
-    </w:p>
-    <w:p>
-      <w:pPr>
-        <w:pStyle w:val="BodyText"/>
-      </w:pPr>
-    </w:p>
-    <w:p>
-      <w:pPr>
-        <w:pStyle w:val="BodyText"/>
-      </w:pPr>
-    </w:p>
-    <w:p>
-      <w:pPr>
-        <w:pStyle w:val="BodyText"/>
-      </w:pPr>
+    </w:p>
+    <w:p>
+      <w:pPr>
+        <w:pStyle w:val="BodyText"/>
+        <w:keepNext/>
+        <w:jc w:val="center"/>
+      </w:pPr>
+      <w:r>
+        <w:rPr>
+          <w:noProof/>
+          <w:lang w:eastAsia="ru-RU"/>
+        </w:rPr>
+        <w:drawing>
+          <wp:inline distT="0" distB="0" distL="0" distR="0">
+            <wp:extent cx="4486275" cy="1809750"/>
+            <wp:effectExtent l="19050" t="0" r="9525" b="0"/>
+            <wp:docPr id="13" name="Picture 12" descr="execution.png"/>
+            <wp:cNvGraphicFramePr>
+              <a:graphicFrameLocks xmlns:a="http://schemas.openxmlformats.org/drawingml/2006/main" noChangeAspect="1"/>
+            </wp:cNvGraphicFramePr>
+            <a:graphic xmlns:a="http://schemas.openxmlformats.org/drawingml/2006/main">
+              <a:graphicData uri="http://schemas.openxmlformats.org/drawingml/2006/picture">
+                <pic:pic xmlns:pic="http://schemas.openxmlformats.org/drawingml/2006/picture">
+                  <pic:nvPicPr>
+                    <pic:cNvPr id="0" name="execution.png"/>
+                    <pic:cNvPicPr/>
+                  </pic:nvPicPr>
+                  <pic:blipFill>
+                    <a:blip r:embed="rId9" cstate="print"/>
+                    <a:stretch>
+                      <a:fillRect/>
+                    </a:stretch>
+                  </pic:blipFill>
+                  <pic:spPr>
+                    <a:xfrm>
+                      <a:off x="0" y="0"/>
+                      <a:ext cx="4486275" cy="1809750"/>
+                    </a:xfrm>
+                    <a:prstGeom prst="rect">
+                      <a:avLst/>
+                    </a:prstGeom>
+                  </pic:spPr>
+                </pic:pic>
+              </a:graphicData>
+            </a:graphic>
+          </wp:inline>
+        </w:drawing>
+      </w:r>
+    </w:p>
+    <w:p>
+      <w:pPr>
+        <w:pStyle w:val="Caption"/>
+      </w:pPr>
+      <w:r>
+        <w:t xml:space="preserve">Рисунок </w:t>
+      </w:r>
+      <w:fldSimple w:instr=" SEQ Рисунок \* ARABIC ">
+        <w:r>
+          <w:rPr>
+            <w:noProof/>
+          </w:rPr>
+          <w:t>2</w:t>
+        </w:r>
+      </w:fldSimple>
+      <w:r>
+        <w:rPr>
+          <w:noProof/>
+        </w:rPr>
+        <w:t xml:space="preserve"> – Система исполнения</w:t>
+      </w:r>
     </w:p>
     <w:p>
       <w:pPr>
@@ -624,9 +485,6 @@
         <w:t xml:space="preserve">й средой, в которой он запущен. </w:t>
       </w:r>
       <w:r>
-        <w:rPr>
-          <w:lang w:val="en-US"/>
-        </w:rPr>
         <w:t>API</w:t>
       </w:r>
       <w:r>
@@ -697,7 +555,6 @@
         <w:t xml:space="preserve"> является клиентом по отношению к распределенной системе. Удобно представлять такую архитектуру как структуру шаблона «Компоновщик» [2], в которой древовидная структура представляется графом связности узлов, агенты -  листовыми объектами, вторичные сервера — составными объектами, наконец, первичный сервер — клиентом, которому требуется </w:t>
       </w:r>
       <w:r>
-        <w:lastRenderedPageBreak/>
         <w:t>единообразно</w:t>
       </w:r>
       <w:r>
@@ -717,215 +574,73 @@
           <w:bCs/>
         </w:rPr>
       </w:pPr>
-      <w:r>
-        <w:pict>
-          <v:shape id="_x0000_s1028" type="#_x0000_t202" style="position:absolute;left:0;text-align:left;margin-left:30.5pt;margin-top:12.15pt;width:424.2pt;height:338.85pt;z-index:251658752;mso-wrap-distance-left:0;mso-wrap-distance-right:0" stroked="f">
-            <v:fill color2="black"/>
-            <v:textbox inset="0,0,0,0">
-              <w:txbxContent>
-                <w:p>
-                  <w:pPr>
-                    <w:pStyle w:val="a1"/>
-                  </w:pPr>
-                  <w:r>
-                    <w:rPr>
-                      <w:noProof/>
-                      <w:lang w:eastAsia="ru-RU"/>
-                    </w:rPr>
-                    <w:drawing>
-                      <wp:inline distT="0" distB="0" distL="0" distR="0">
-                        <wp:extent cx="5057775" cy="3924300"/>
-                        <wp:effectExtent l="19050" t="0" r="9525" b="0"/>
-                        <wp:docPr id="3" name="Picture 3" descr="state"/>
-                        <wp:cNvGraphicFramePr>
-                          <a:graphicFrameLocks xmlns:a="http://schemas.openxmlformats.org/drawingml/2006/main" noChangeAspect="1"/>
-                        </wp:cNvGraphicFramePr>
-                        <a:graphic xmlns:a="http://schemas.openxmlformats.org/drawingml/2006/main">
-                          <a:graphicData uri="http://schemas.openxmlformats.org/drawingml/2006/picture">
-                            <pic:pic xmlns:pic="http://schemas.openxmlformats.org/drawingml/2006/picture">
-                              <pic:nvPicPr>
-                                <pic:cNvPr id="0" name="Picture 3" descr="state"/>
-                                <pic:cNvPicPr>
-                                  <a:picLocks noChangeAspect="1" noChangeArrowheads="1"/>
-                                </pic:cNvPicPr>
-                              </pic:nvPicPr>
-                              <pic:blipFill>
-                                <a:blip r:embed="rId10"/>
-                                <a:srcRect/>
-                                <a:stretch>
-                                  <a:fillRect/>
-                                </a:stretch>
-                              </pic:blipFill>
-                              <pic:spPr bwMode="auto">
-                                <a:xfrm>
-                                  <a:off x="0" y="0"/>
-                                  <a:ext cx="5057775" cy="3924300"/>
-                                </a:xfrm>
-                                <a:prstGeom prst="rect">
-                                  <a:avLst/>
-                                </a:prstGeom>
-                                <a:noFill/>
-                                <a:ln w="9525">
-                                  <a:noFill/>
-                                  <a:miter lim="800000"/>
-                                  <a:headEnd/>
-                                  <a:tailEnd/>
-                                </a:ln>
-                              </pic:spPr>
-                            </pic:pic>
-                          </a:graphicData>
-                        </a:graphic>
-                      </wp:inline>
-                    </w:drawing>
-                  </w:r>
-                </w:p>
-                <w:p>
-                  <w:pPr>
-                    <w:pStyle w:val="a1"/>
-                  </w:pPr>
-                  <w:r>
-                    <w:t xml:space="preserve">Рисунок </w:t>
-                  </w:r>
-                  <w:fldSimple w:instr=" SEQ &quot;Рисунок&quot; \*Arabic ">
-                    <w:r>
-                      <w:t>3</w:t>
-                    </w:r>
-                  </w:fldSimple>
-                  <w:r>
-                    <w:t xml:space="preserve"> - Состояние системы</w:t>
-                  </w:r>
-                </w:p>
-              </w:txbxContent>
-            </v:textbox>
-            <w10:wrap type="square" side="largest"/>
-          </v:shape>
-        </w:pict>
-      </w:r>
-    </w:p>
-    <w:p>
-      <w:pPr>
-        <w:pStyle w:val="BodyText"/>
-      </w:pPr>
-    </w:p>
-    <w:p>
-      <w:pPr>
-        <w:pStyle w:val="BodyText"/>
-      </w:pPr>
-    </w:p>
-    <w:p>
-      <w:pPr>
-        <w:pStyle w:val="BodyText"/>
-      </w:pPr>
-    </w:p>
-    <w:p>
-      <w:pPr>
-        <w:pStyle w:val="BodyText"/>
-      </w:pPr>
-    </w:p>
-    <w:p>
-      <w:pPr>
-        <w:pStyle w:val="BodyText"/>
-      </w:pPr>
-    </w:p>
-    <w:p>
-      <w:pPr>
-        <w:pStyle w:val="BodyText"/>
-      </w:pPr>
-    </w:p>
-    <w:p>
-      <w:pPr>
-        <w:pStyle w:val="BodyText"/>
-      </w:pPr>
-    </w:p>
-    <w:p>
-      <w:pPr>
-        <w:pStyle w:val="BodyText"/>
-      </w:pPr>
-    </w:p>
-    <w:p>
-      <w:pPr>
-        <w:pStyle w:val="BodyText"/>
-      </w:pPr>
-    </w:p>
-    <w:p>
-      <w:pPr>
-        <w:pStyle w:val="BodyText"/>
-      </w:pPr>
-    </w:p>
-    <w:p>
-      <w:pPr>
-        <w:pStyle w:val="BodyText"/>
-      </w:pPr>
-    </w:p>
-    <w:p>
-      <w:pPr>
-        <w:pStyle w:val="BodyText"/>
-      </w:pPr>
-    </w:p>
-    <w:p>
-      <w:pPr>
-        <w:pStyle w:val="BodyText"/>
-      </w:pPr>
-    </w:p>
-    <w:p>
-      <w:pPr>
-        <w:pStyle w:val="BodyText"/>
-      </w:pPr>
-    </w:p>
-    <w:p>
-      <w:pPr>
-        <w:pStyle w:val="BodyText"/>
-      </w:pPr>
-    </w:p>
-    <w:p>
-      <w:pPr>
-        <w:pStyle w:val="BodyText"/>
-      </w:pPr>
-    </w:p>
-    <w:p>
-      <w:pPr>
-        <w:pStyle w:val="BodyText"/>
-      </w:pPr>
-    </w:p>
-    <w:p>
-      <w:pPr>
-        <w:pStyle w:val="BodyText"/>
-      </w:pPr>
-    </w:p>
-    <w:p>
-      <w:pPr>
-        <w:pStyle w:val="BodyText"/>
-      </w:pPr>
-    </w:p>
-    <w:p>
-      <w:pPr>
-        <w:pStyle w:val="BodyText"/>
-      </w:pPr>
-    </w:p>
-    <w:p>
-      <w:pPr>
-        <w:pStyle w:val="BodyText"/>
-      </w:pPr>
-    </w:p>
-    <w:p>
-      <w:pPr>
-        <w:pStyle w:val="BodyText"/>
-      </w:pPr>
-    </w:p>
-    <w:p>
-      <w:pPr>
-        <w:pStyle w:val="BodyText"/>
-      </w:pPr>
-    </w:p>
-    <w:p>
-      <w:pPr>
-        <w:pStyle w:val="BodyText"/>
-      </w:pPr>
-    </w:p>
-    <w:p>
-      <w:pPr>
-        <w:pStyle w:val="BodyText"/>
-      </w:pPr>
+    </w:p>
+    <w:p>
+      <w:pPr>
+        <w:pStyle w:val="BodyText"/>
+        <w:keepNext/>
+      </w:pPr>
+      <w:r>
+        <w:rPr>
+          <w:noProof/>
+          <w:lang w:eastAsia="ru-RU"/>
+        </w:rPr>
+        <w:lastRenderedPageBreak/>
+        <w:drawing>
+          <wp:inline distT="0" distB="0" distL="0" distR="0">
+            <wp:extent cx="6119495" cy="4596765"/>
+            <wp:effectExtent l="19050" t="0" r="0" b="0"/>
+            <wp:docPr id="8" name="Picture 7" descr="state.png"/>
+            <wp:cNvGraphicFramePr>
+              <a:graphicFrameLocks xmlns:a="http://schemas.openxmlformats.org/drawingml/2006/main" noChangeAspect="1"/>
+            </wp:cNvGraphicFramePr>
+            <a:graphic xmlns:a="http://schemas.openxmlformats.org/drawingml/2006/main">
+              <a:graphicData uri="http://schemas.openxmlformats.org/drawingml/2006/picture">
+                <pic:pic xmlns:pic="http://schemas.openxmlformats.org/drawingml/2006/picture">
+                  <pic:nvPicPr>
+                    <pic:cNvPr id="0" name="state.png"/>
+                    <pic:cNvPicPr/>
+                  </pic:nvPicPr>
+                  <pic:blipFill>
+                    <a:blip r:embed="rId10" cstate="print"/>
+                    <a:stretch>
+                      <a:fillRect/>
+                    </a:stretch>
+                  </pic:blipFill>
+                  <pic:spPr>
+                    <a:xfrm>
+                      <a:off x="0" y="0"/>
+                      <a:ext cx="6119495" cy="4596765"/>
+                    </a:xfrm>
+                    <a:prstGeom prst="rect">
+                      <a:avLst/>
+                    </a:prstGeom>
+                  </pic:spPr>
+                </pic:pic>
+              </a:graphicData>
+            </a:graphic>
+          </wp:inline>
+        </w:drawing>
+      </w:r>
+    </w:p>
+    <w:p>
+      <w:pPr>
+        <w:pStyle w:val="Caption"/>
+      </w:pPr>
+      <w:r>
+        <w:t xml:space="preserve">Рисунок </w:t>
+      </w:r>
+      <w:fldSimple w:instr=" SEQ Рисунок \* ARABIC ">
+        <w:r>
+          <w:rPr>
+            <w:noProof/>
+          </w:rPr>
+          <w:t>3</w:t>
+        </w:r>
+      </w:fldSimple>
+      <w:r>
+        <w:t xml:space="preserve"> – Состояние системы</w:t>
+      </w:r>
     </w:p>
     <w:p>
       <w:pPr>
@@ -1005,10 +720,6 @@
     <w:p>
       <w:pPr>
         <w:pStyle w:val="BodyText"/>
-        <w:tabs>
-          <w:tab w:val="left" w:pos="1305"/>
-        </w:tabs>
-        <w:ind w:left="435" w:hanging="480"/>
       </w:pPr>
     </w:p>
     <w:p>
@@ -1025,7 +736,10 @@
         <w:ind w:left="426" w:hanging="426"/>
       </w:pPr>
       <w:r>
-        <w:t xml:space="preserve">Э. Таненбаум. Распределенные системы. Принципы и парадигмы / Э. Таненбаум, М. Ван Стеен. — СПб.: Питер, 2003. — 877 с: ил. — (Серия «Классика computer science»). </w:t>
+        <w:t>Э. Таненбаум,</w:t>
+      </w:r>
+      <w:r>
+        <w:t xml:space="preserve"> Распределенные системы. Принципы и парадигмы / Э. Таненбаум, М. Ван Стеен. — СПб.: Питер, 2003. — 877 с: ил. — (Серия «Классика computer science»). </w:t>
       </w:r>
     </w:p>
     <w:p>
@@ -1039,10 +753,73 @@
           <w:tab w:val="clear" w:pos="720"/>
           <w:tab w:val="left" w:pos="426"/>
         </w:tabs>
-        <w:ind w:left="435" w:hanging="480"/>
-      </w:pPr>
-      <w:r>
-        <w:t xml:space="preserve">Приемы  объектно-ориентированного проектирования.  Паттерны  проектирования  / Э. Гамма, Р. Хелм, Р. Джонсон, Д. Влиссидес. — СПб.: Питер, 2009. — 366 с. </w:t>
+        <w:ind w:left="426" w:hanging="426"/>
+      </w:pPr>
+      <w:r>
+        <w:t>Объектно-ориентированный анали</w:t>
+      </w:r>
+      <w:r>
+        <w:t xml:space="preserve">з и проектирование с примерами приложений / Г. Буч, </w:t>
+      </w:r>
+      <w:r>
+        <w:lastRenderedPageBreak/>
+        <w:t>Р</w:t>
+      </w:r>
+      <w:r>
+        <w:t xml:space="preserve">. </w:t>
+      </w:r>
+      <w:r>
+        <w:t>Максимчук, М</w:t>
+      </w:r>
+      <w:r>
+        <w:t xml:space="preserve">. </w:t>
+      </w:r>
+      <w:r>
+        <w:t>Энгл, Б</w:t>
+      </w:r>
+      <w:r>
+        <w:t xml:space="preserve">. </w:t>
+      </w:r>
+      <w:r>
+        <w:t>Янг, Д</w:t>
+      </w:r>
+      <w:r>
+        <w:t xml:space="preserve">. </w:t>
+      </w:r>
+      <w:r>
+        <w:t>Коналлен, К</w:t>
+      </w:r>
+      <w:r>
+        <w:t xml:space="preserve">. </w:t>
+      </w:r>
+      <w:r>
+        <w:t>Хьюстон</w:t>
+      </w:r>
+      <w:r>
+        <w:t xml:space="preserve"> – Вильямс, 2010. – 720 с: ил.</w:t>
+      </w:r>
+    </w:p>
+    <w:p>
+      <w:pPr>
+        <w:pStyle w:val="BodyText"/>
+        <w:numPr>
+          <w:ilvl w:val="0"/>
+          <w:numId w:val="2"/>
+        </w:numPr>
+        <w:tabs>
+          <w:tab w:val="clear" w:pos="720"/>
+          <w:tab w:val="left" w:pos="426"/>
+        </w:tabs>
+        <w:ind w:left="426" w:hanging="426"/>
+      </w:pPr>
+      <w:r>
+        <w:t>Приемы  объектно-ор</w:t>
+      </w:r>
+      <w:r>
+        <w:t xml:space="preserve">иентированного проектирования. Паттерны </w:t>
+      </w:r>
+      <w:r>
+        <w:t xml:space="preserve">проектирования  / Э. Гамма, Р. Хелм, Р. Джонсон, Д. Влиссидес. — СПб.: Питер, 2009. — 366 с. </w:t>
       </w:r>
     </w:p>
     <w:sectPr>
@@ -1105,6 +882,7 @@
     <w:lvl w:ilvl="0">
       <w:start w:val="1"/>
       <w:numFmt w:val="none"/>
+      <w:pStyle w:val="Heading1"/>
       <w:lvlText w:val=""/>
       <w:lvlJc w:val="left"/>
       <w:pPr>
@@ -1117,6 +895,7 @@
     <w:lvl w:ilvl="1">
       <w:start w:val="1"/>
       <w:numFmt w:val="none"/>
+      <w:pStyle w:val="Heading2"/>
       <w:lvlText w:val=""/>
       <w:lvlJc w:val="left"/>
       <w:pPr>
@@ -1324,11 +1103,100 @@
       </w:pPr>
     </w:lvl>
   </w:abstractNum>
+  <w:abstractNum w:abstractNumId="2">
+    <w:nsid w:val="432C4044"/>
+    <w:multiLevelType w:val="hybridMultilevel"/>
+    <w:tmpl w:val="82C89560"/>
+    <w:lvl w:ilvl="0" w:tplc="0419000F">
+      <w:start w:val="1"/>
+      <w:numFmt w:val="decimal"/>
+      <w:lvlText w:val="%1."/>
+      <w:lvlJc w:val="left"/>
+      <w:pPr>
+        <w:ind w:left="360" w:hanging="360"/>
+      </w:pPr>
+    </w:lvl>
+    <w:lvl w:ilvl="1" w:tplc="04190019" w:tentative="1">
+      <w:start w:val="1"/>
+      <w:numFmt w:val="lowerLetter"/>
+      <w:lvlText w:val="%2."/>
+      <w:lvlJc w:val="left"/>
+      <w:pPr>
+        <w:ind w:left="1080" w:hanging="360"/>
+      </w:pPr>
+    </w:lvl>
+    <w:lvl w:ilvl="2" w:tplc="0419001B" w:tentative="1">
+      <w:start w:val="1"/>
+      <w:numFmt w:val="lowerRoman"/>
+      <w:lvlText w:val="%3."/>
+      <w:lvlJc w:val="right"/>
+      <w:pPr>
+        <w:ind w:left="1800" w:hanging="180"/>
+      </w:pPr>
+    </w:lvl>
+    <w:lvl w:ilvl="3" w:tplc="0419000F" w:tentative="1">
+      <w:start w:val="1"/>
+      <w:numFmt w:val="decimal"/>
+      <w:lvlText w:val="%4."/>
+      <w:lvlJc w:val="left"/>
+      <w:pPr>
+        <w:ind w:left="2520" w:hanging="360"/>
+      </w:pPr>
+    </w:lvl>
+    <w:lvl w:ilvl="4" w:tplc="04190019" w:tentative="1">
+      <w:start w:val="1"/>
+      <w:numFmt w:val="lowerLetter"/>
+      <w:lvlText w:val="%5."/>
+      <w:lvlJc w:val="left"/>
+      <w:pPr>
+        <w:ind w:left="3240" w:hanging="360"/>
+      </w:pPr>
+    </w:lvl>
+    <w:lvl w:ilvl="5" w:tplc="0419001B" w:tentative="1">
+      <w:start w:val="1"/>
+      <w:numFmt w:val="lowerRoman"/>
+      <w:lvlText w:val="%6."/>
+      <w:lvlJc w:val="right"/>
+      <w:pPr>
+        <w:ind w:left="3960" w:hanging="180"/>
+      </w:pPr>
+    </w:lvl>
+    <w:lvl w:ilvl="6" w:tplc="0419000F" w:tentative="1">
+      <w:start w:val="1"/>
+      <w:numFmt w:val="decimal"/>
+      <w:lvlText w:val="%7."/>
+      <w:lvlJc w:val="left"/>
+      <w:pPr>
+        <w:ind w:left="4680" w:hanging="360"/>
+      </w:pPr>
+    </w:lvl>
+    <w:lvl w:ilvl="7" w:tplc="04190019" w:tentative="1">
+      <w:start w:val="1"/>
+      <w:numFmt w:val="lowerLetter"/>
+      <w:lvlText w:val="%8."/>
+      <w:lvlJc w:val="left"/>
+      <w:pPr>
+        <w:ind w:left="5400" w:hanging="360"/>
+      </w:pPr>
+    </w:lvl>
+    <w:lvl w:ilvl="8" w:tplc="0419001B" w:tentative="1">
+      <w:start w:val="1"/>
+      <w:numFmt w:val="lowerRoman"/>
+      <w:lvlText w:val="%9."/>
+      <w:lvlJc w:val="right"/>
+      <w:pPr>
+        <w:ind w:left="6120" w:hanging="180"/>
+      </w:pPr>
+    </w:lvl>
+  </w:abstractNum>
   <w:num w:numId="1">
     <w:abstractNumId w:val="0"/>
   </w:num>
   <w:num w:numId="2">
     <w:abstractNumId w:val="1"/>
+  </w:num>
+  <w:num w:numId="3">
+    <w:abstractNumId w:val="2"/>
   </w:num>
 </w:numbering>
 </file>
@@ -1486,6 +1354,7 @@
   <w:style w:type="paragraph" w:default="1" w:styleId="Normal">
     <w:name w:val="Normal"/>
     <w:qFormat/>
+    <w:rsid w:val="003C4F2B"/>
     <w:pPr>
       <w:widowControl w:val="0"/>
       <w:suppressAutoHyphens/>
@@ -1502,6 +1371,7 @@
     <w:basedOn w:val="a"/>
     <w:next w:val="BodyText"/>
     <w:qFormat/>
+    <w:rsid w:val="003C4F2B"/>
     <w:pPr>
       <w:numPr>
         <w:numId w:val="1"/>
@@ -1520,6 +1390,7 @@
     <w:basedOn w:val="a"/>
     <w:next w:val="BodyText"/>
     <w:qFormat/>
+    <w:rsid w:val="003C4F2B"/>
     <w:pPr>
       <w:numPr>
         <w:ilvl w:val="1"/>
@@ -1536,13 +1407,16 @@
   </w:style>
   <w:style w:type="character" w:default="1" w:styleId="DefaultParagraphFont">
     <w:name w:val="Default Paragraph Font"/>
+    <w:uiPriority w:val="1"/>
     <w:semiHidden/>
+    <w:unhideWhenUsed/>
   </w:style>
   <w:style w:type="table" w:default="1" w:styleId="TableNormal">
     <w:name w:val="Normal Table"/>
     <w:uiPriority w:val="99"/>
     <w:semiHidden/>
     <w:unhideWhenUsed/>
+    <w:qFormat/>
     <w:tblPr>
       <w:tblInd w:w="0" w:type="dxa"/>
       <w:tblCellMar>
@@ -1561,38 +1435,46 @@
   </w:style>
   <w:style w:type="character" w:customStyle="1" w:styleId="Absatz-Standardschriftart">
     <w:name w:val="Absatz-Standardschriftart"/>
+    <w:rsid w:val="003C4F2B"/>
   </w:style>
   <w:style w:type="character" w:customStyle="1" w:styleId="WW-Absatz-Standardschriftart">
     <w:name w:val="WW-Absatz-Standardschriftart"/>
+    <w:rsid w:val="003C4F2B"/>
   </w:style>
   <w:style w:type="character" w:customStyle="1" w:styleId="1">
     <w:name w:val="Основной шрифт абзаца1"/>
+    <w:rsid w:val="003C4F2B"/>
   </w:style>
   <w:style w:type="character" w:customStyle="1" w:styleId="WW-Absatz-Standardschriftart1">
     <w:name w:val="WW-Absatz-Standardschriftart1"/>
+    <w:rsid w:val="003C4F2B"/>
   </w:style>
   <w:style w:type="character" w:customStyle="1" w:styleId="WW-Absatz-Standardschriftart11">
     <w:name w:val="WW-Absatz-Standardschriftart11"/>
+    <w:rsid w:val="003C4F2B"/>
   </w:style>
   <w:style w:type="character" w:customStyle="1" w:styleId="WW-Absatz-Standardschriftart111">
     <w:name w:val="WW-Absatz-Standardschriftart111"/>
+    <w:rsid w:val="003C4F2B"/>
   </w:style>
   <w:style w:type="character" w:customStyle="1" w:styleId="a0">
     <w:name w:val="Символ нумерации"/>
+    <w:rsid w:val="003C4F2B"/>
   </w:style>
   <w:style w:type="character" w:styleId="Hyperlink">
     <w:name w:val="Hyperlink"/>
     <w:semiHidden/>
+    <w:rsid w:val="003C4F2B"/>
     <w:rPr>
       <w:color w:val="000080"/>
       <w:u w:val="single"/>
-      <w:lang/>
     </w:rPr>
   </w:style>
   <w:style w:type="paragraph" w:customStyle="1" w:styleId="a">
     <w:name w:val="Заголовок"/>
     <w:basedOn w:val="Normal"/>
     <w:next w:val="BodyText"/>
+    <w:rsid w:val="003C4F2B"/>
     <w:pPr>
       <w:keepNext/>
       <w:spacing w:before="240" w:after="120"/>
@@ -1607,6 +1489,7 @@
     <w:name w:val="Body Text"/>
     <w:basedOn w:val="Normal"/>
     <w:semiHidden/>
+    <w:rsid w:val="003C4F2B"/>
     <w:pPr>
       <w:ind w:firstLine="454"/>
       <w:jc w:val="both"/>
@@ -1620,6 +1503,7 @@
     <w:name w:val="List"/>
     <w:basedOn w:val="BodyText"/>
     <w:semiHidden/>
+    <w:rsid w:val="003C4F2B"/>
     <w:rPr>
       <w:rFonts w:ascii="Arial" w:hAnsi="Arial" w:cs="Tahoma"/>
     </w:rPr>
@@ -1627,6 +1511,7 @@
   <w:style w:type="paragraph" w:customStyle="1" w:styleId="2">
     <w:name w:val="Название2"/>
     <w:basedOn w:val="Normal"/>
+    <w:rsid w:val="003C4F2B"/>
     <w:pPr>
       <w:suppressLineNumbers/>
       <w:spacing w:before="120" w:after="120"/>
@@ -1640,6 +1525,7 @@
   <w:style w:type="paragraph" w:customStyle="1" w:styleId="20">
     <w:name w:val="Указатель2"/>
     <w:basedOn w:val="Normal"/>
+    <w:rsid w:val="003C4F2B"/>
     <w:pPr>
       <w:suppressLineNumbers/>
     </w:pPr>
@@ -1650,6 +1536,7 @@
   <w:style w:type="paragraph" w:customStyle="1" w:styleId="10">
     <w:name w:val="Название1"/>
     <w:basedOn w:val="Normal"/>
+    <w:rsid w:val="003C4F2B"/>
     <w:pPr>
       <w:suppressLineNumbers/>
       <w:spacing w:before="120" w:after="120"/>
@@ -1663,6 +1550,7 @@
   <w:style w:type="paragraph" w:customStyle="1" w:styleId="11">
     <w:name w:val="Указатель1"/>
     <w:basedOn w:val="Normal"/>
+    <w:rsid w:val="003C4F2B"/>
     <w:pPr>
       <w:suppressLineNumbers/>
     </w:pPr>
@@ -1673,6 +1561,7 @@
   <w:style w:type="paragraph" w:customStyle="1" w:styleId="a1">
     <w:name w:val="Рисунок"/>
     <w:basedOn w:val="10"/>
+    <w:rsid w:val="003C4F2B"/>
     <w:pPr>
       <w:jc w:val="center"/>
     </w:pPr>
@@ -1685,6 +1574,7 @@
   <w:style w:type="paragraph" w:customStyle="1" w:styleId="a2">
     <w:name w:val="Содержимое врезки"/>
     <w:basedOn w:val="BodyText"/>
+    <w:rsid w:val="003C4F2B"/>
   </w:style>
   <w:style w:type="paragraph" w:styleId="Header">
     <w:name w:val="header"/>
@@ -1743,6 +1633,259 @@
       <w:szCs w:val="24"/>
       <w:lang w:eastAsia="ar-SA"/>
     </w:rPr>
+  </w:style>
+  <w:style w:type="paragraph" w:styleId="BalloonText">
+    <w:name w:val="Balloon Text"/>
+    <w:basedOn w:val="Normal"/>
+    <w:link w:val="BalloonTextChar"/>
+    <w:uiPriority w:val="99"/>
+    <w:semiHidden/>
+    <w:unhideWhenUsed/>
+    <w:rsid w:val="00FC3B1F"/>
+    <w:rPr>
+      <w:rFonts w:ascii="Tahoma" w:hAnsi="Tahoma" w:cs="Tahoma"/>
+      <w:sz w:val="16"/>
+      <w:szCs w:val="16"/>
+    </w:rPr>
+  </w:style>
+  <w:style w:type="character" w:customStyle="1" w:styleId="BalloonTextChar">
+    <w:name w:val="Balloon Text Char"/>
+    <w:basedOn w:val="DefaultParagraphFont"/>
+    <w:link w:val="BalloonText"/>
+    <w:uiPriority w:val="99"/>
+    <w:semiHidden/>
+    <w:rsid w:val="00FC3B1F"/>
+    <w:rPr>
+      <w:rFonts w:ascii="Tahoma" w:eastAsia="Lucida Sans Unicode" w:hAnsi="Tahoma" w:cs="Tahoma"/>
+      <w:kern w:val="1"/>
+      <w:sz w:val="16"/>
+      <w:szCs w:val="16"/>
+      <w:lang w:eastAsia="ar-SA"/>
+    </w:rPr>
+  </w:style>
+  <w:style w:type="paragraph" w:styleId="Caption">
+    <w:name w:val="caption"/>
+    <w:basedOn w:val="Normal"/>
+    <w:next w:val="Normal"/>
+    <w:uiPriority w:val="35"/>
+    <w:unhideWhenUsed/>
+    <w:qFormat/>
+    <w:rsid w:val="007717AB"/>
+    <w:pPr>
+      <w:spacing w:before="240" w:after="240"/>
+      <w:jc w:val="center"/>
+    </w:pPr>
+    <w:rPr>
+      <w:rFonts w:ascii="Times New Roman" w:hAnsi="Times New Roman"/>
+      <w:bCs/>
+      <w:sz w:val="24"/>
+      <w:szCs w:val="18"/>
+    </w:rPr>
+  </w:style>
+  <w:style w:type="paragraph" w:styleId="Title">
+    <w:name w:val="Title"/>
+    <w:basedOn w:val="Normal"/>
+    <w:next w:val="Normal"/>
+    <w:link w:val="TitleChar"/>
+    <w:uiPriority w:val="10"/>
+    <w:qFormat/>
+    <w:rsid w:val="007717AB"/>
+    <w:pPr>
+      <w:pBdr>
+        <w:bottom w:val="single" w:sz="8" w:space="4" w:color="4F81BD" w:themeColor="accent1"/>
+      </w:pBdr>
+      <w:spacing w:after="300"/>
+      <w:contextualSpacing/>
+    </w:pPr>
+    <w:rPr>
+      <w:rFonts w:asciiTheme="majorHAnsi" w:eastAsiaTheme="majorEastAsia" w:hAnsiTheme="majorHAnsi" w:cstheme="majorBidi"/>
+      <w:color w:val="17365D" w:themeColor="text2" w:themeShade="BF"/>
+      <w:spacing w:val="5"/>
+      <w:kern w:val="28"/>
+      <w:sz w:val="52"/>
+      <w:szCs w:val="52"/>
+    </w:rPr>
+  </w:style>
+  <w:style w:type="character" w:customStyle="1" w:styleId="TitleChar">
+    <w:name w:val="Title Char"/>
+    <w:basedOn w:val="DefaultParagraphFont"/>
+    <w:link w:val="Title"/>
+    <w:uiPriority w:val="10"/>
+    <w:rsid w:val="007717AB"/>
+    <w:rPr>
+      <w:rFonts w:asciiTheme="majorHAnsi" w:eastAsiaTheme="majorEastAsia" w:hAnsiTheme="majorHAnsi" w:cstheme="majorBidi"/>
+      <w:color w:val="17365D" w:themeColor="text2" w:themeShade="BF"/>
+      <w:spacing w:val="5"/>
+      <w:kern w:val="28"/>
+      <w:sz w:val="52"/>
+      <w:szCs w:val="52"/>
+      <w:lang w:eastAsia="ar-SA"/>
+    </w:rPr>
+  </w:style>
+  <w:style w:type="paragraph" w:styleId="Subtitle">
+    <w:name w:val="Subtitle"/>
+    <w:basedOn w:val="Normal"/>
+    <w:next w:val="Normal"/>
+    <w:link w:val="SubtitleChar"/>
+    <w:uiPriority w:val="11"/>
+    <w:qFormat/>
+    <w:rsid w:val="007717AB"/>
+    <w:pPr>
+      <w:numPr>
+        <w:ilvl w:val="1"/>
+      </w:numPr>
+    </w:pPr>
+    <w:rPr>
+      <w:rFonts w:asciiTheme="majorHAnsi" w:eastAsiaTheme="majorEastAsia" w:hAnsiTheme="majorHAnsi" w:cstheme="majorBidi"/>
+      <w:i/>
+      <w:iCs/>
+      <w:color w:val="4F81BD" w:themeColor="accent1"/>
+      <w:spacing w:val="15"/>
+      <w:sz w:val="24"/>
+    </w:rPr>
+  </w:style>
+  <w:style w:type="character" w:customStyle="1" w:styleId="SubtitleChar">
+    <w:name w:val="Subtitle Char"/>
+    <w:basedOn w:val="DefaultParagraphFont"/>
+    <w:link w:val="Subtitle"/>
+    <w:uiPriority w:val="11"/>
+    <w:rsid w:val="007717AB"/>
+    <w:rPr>
+      <w:rFonts w:asciiTheme="majorHAnsi" w:eastAsiaTheme="majorEastAsia" w:hAnsiTheme="majorHAnsi" w:cstheme="majorBidi"/>
+      <w:i/>
+      <w:iCs/>
+      <w:color w:val="4F81BD" w:themeColor="accent1"/>
+      <w:spacing w:val="15"/>
+      <w:kern w:val="1"/>
+      <w:sz w:val="24"/>
+      <w:szCs w:val="24"/>
+      <w:lang w:eastAsia="ar-SA"/>
+    </w:rPr>
+  </w:style>
+  <w:style w:type="character" w:styleId="SubtleEmphasis">
+    <w:name w:val="Subtle Emphasis"/>
+    <w:basedOn w:val="DefaultParagraphFont"/>
+    <w:uiPriority w:val="19"/>
+    <w:qFormat/>
+    <w:rsid w:val="007717AB"/>
+    <w:rPr>
+      <w:i/>
+      <w:iCs/>
+      <w:color w:val="808080" w:themeColor="text1" w:themeTint="7F"/>
+    </w:rPr>
+  </w:style>
+  <w:style w:type="character" w:styleId="Emphasis">
+    <w:name w:val="Emphasis"/>
+    <w:basedOn w:val="DefaultParagraphFont"/>
+    <w:uiPriority w:val="20"/>
+    <w:qFormat/>
+    <w:rsid w:val="007717AB"/>
+    <w:rPr>
+      <w:i/>
+      <w:iCs/>
+    </w:rPr>
+  </w:style>
+  <w:style w:type="character" w:styleId="IntenseEmphasis">
+    <w:name w:val="Intense Emphasis"/>
+    <w:basedOn w:val="DefaultParagraphFont"/>
+    <w:uiPriority w:val="21"/>
+    <w:qFormat/>
+    <w:rsid w:val="007717AB"/>
+    <w:rPr>
+      <w:b/>
+      <w:bCs/>
+      <w:i/>
+      <w:iCs/>
+      <w:color w:val="4F81BD" w:themeColor="accent1"/>
+    </w:rPr>
+  </w:style>
+  <w:style w:type="character" w:styleId="Strong">
+    <w:name w:val="Strong"/>
+    <w:basedOn w:val="DefaultParagraphFont"/>
+    <w:uiPriority w:val="22"/>
+    <w:qFormat/>
+    <w:rsid w:val="007717AB"/>
+    <w:rPr>
+      <w:b/>
+      <w:bCs/>
+    </w:rPr>
+  </w:style>
+  <w:style w:type="paragraph" w:styleId="IntenseQuote">
+    <w:name w:val="Intense Quote"/>
+    <w:basedOn w:val="Normal"/>
+    <w:next w:val="Normal"/>
+    <w:link w:val="IntenseQuoteChar"/>
+    <w:uiPriority w:val="30"/>
+    <w:qFormat/>
+    <w:rsid w:val="007717AB"/>
+    <w:pPr>
+      <w:pBdr>
+        <w:bottom w:val="single" w:sz="4" w:space="4" w:color="4F81BD" w:themeColor="accent1"/>
+      </w:pBdr>
+      <w:spacing w:before="200" w:after="280"/>
+      <w:ind w:left="936" w:right="936"/>
+    </w:pPr>
+    <w:rPr>
+      <w:b/>
+      <w:bCs/>
+      <w:i/>
+      <w:iCs/>
+      <w:color w:val="4F81BD" w:themeColor="accent1"/>
+    </w:rPr>
+  </w:style>
+  <w:style w:type="character" w:customStyle="1" w:styleId="IntenseQuoteChar">
+    <w:name w:val="Intense Quote Char"/>
+    <w:basedOn w:val="DefaultParagraphFont"/>
+    <w:link w:val="IntenseQuote"/>
+    <w:uiPriority w:val="30"/>
+    <w:rsid w:val="007717AB"/>
+    <w:rPr>
+      <w:rFonts w:ascii="Arial" w:eastAsia="Lucida Sans Unicode" w:hAnsi="Arial"/>
+      <w:b/>
+      <w:bCs/>
+      <w:i/>
+      <w:iCs/>
+      <w:color w:val="4F81BD" w:themeColor="accent1"/>
+      <w:kern w:val="1"/>
+      <w:szCs w:val="24"/>
+      <w:lang w:eastAsia="ar-SA"/>
+    </w:rPr>
+  </w:style>
+  <w:style w:type="character" w:styleId="SubtleReference">
+    <w:name w:val="Subtle Reference"/>
+    <w:basedOn w:val="DefaultParagraphFont"/>
+    <w:uiPriority w:val="31"/>
+    <w:qFormat/>
+    <w:rsid w:val="007717AB"/>
+    <w:rPr>
+      <w:smallCaps/>
+      <w:color w:val="C0504D" w:themeColor="accent2"/>
+      <w:u w:val="single"/>
+    </w:rPr>
+  </w:style>
+  <w:style w:type="character" w:styleId="BookTitle">
+    <w:name w:val="Book Title"/>
+    <w:basedOn w:val="DefaultParagraphFont"/>
+    <w:uiPriority w:val="33"/>
+    <w:qFormat/>
+    <w:rsid w:val="007717AB"/>
+    <w:rPr>
+      <w:b/>
+      <w:bCs/>
+      <w:smallCaps/>
+      <w:spacing w:val="5"/>
+    </w:rPr>
+  </w:style>
+  <w:style w:type="paragraph" w:styleId="ListParagraph">
+    <w:name w:val="List Paragraph"/>
+    <w:basedOn w:val="Normal"/>
+    <w:uiPriority w:val="34"/>
+    <w:qFormat/>
+    <w:rsid w:val="007717AB"/>
+    <w:pPr>
+      <w:ind w:left="720"/>
+      <w:contextualSpacing/>
+    </w:pPr>
   </w:style>
 </w:styles>
 </file>
@@ -2035,7 +2178,7 @@
 </file>
 
 <file path=customXml/itemProps1.xml><?xml version="1.0" encoding="utf-8"?>
-<ds:datastoreItem xmlns:ds="http://schemas.openxmlformats.org/officeDocument/2006/customXml" ds:itemID="{04D89564-0BB3-48FF-8CFF-61003C3B604F}">
+<ds:datastoreItem xmlns:ds="http://schemas.openxmlformats.org/officeDocument/2006/customXml" ds:itemID="{911CDEDA-DBC2-45F8-A212-2AE7C954D419}">
   <ds:schemaRefs>
     <ds:schemaRef ds:uri="http://schemas.openxmlformats.org/officeDocument/2006/bibliography"/>
   </ds:schemaRefs>

</xml_diff>

<commit_message>
abstracts.docx has been finished
</commit_message>
<xml_diff>
--- a/diploma/trunk/doc/abstracts.docx
+++ b/diploma/trunk/doc/abstracts.docx
@@ -18,18 +18,16 @@
           <w:sz w:val="24"/>
           <w:szCs w:val="29"/>
         </w:rPr>
-        <w:t>ПРОЕКТИРОВАНИЕ И РАЗРАБОТКА КАРКАСА РАСПРЕДЕЛЕННОЙ СИСТЕМЫ МОНИТОРИНГА И ДИСПЕТЧЕРЕЗАЦИИ ПРОЦЕССОВ ГЕТЕРОГЕННОЙ СРЕДЫ</w:t>
-      </w:r>
-    </w:p>
-    <w:p>
-      <w:pPr>
-        <w:jc w:val="center"/>
+        <w:t>ПРОЕКТИРОВАНИЕ И РЕАЛИЗАЦИЯ</w:t>
+      </w:r>
+      <w:r>
         <w:rPr>
           <w:rFonts w:ascii="Times New Roman" w:hAnsi="Times New Roman"/>
           <w:sz w:val="24"/>
           <w:szCs w:val="29"/>
         </w:rPr>
-      </w:pPr>
+        <w:t xml:space="preserve"> КАРКАСА РАСПРЕДЕЛЕННОЙ СИСТЕМЫ МОНИТОРИНГА И ДИСПЕТЧЕРЕЗАЦИИ ПРОЦЕССОВ ГЕТЕРОГЕННОЙ СРЕДЫ</w:t>
+      </w:r>
     </w:p>
     <w:p>
       <w:pPr>
@@ -40,21 +38,23 @@
           <w:szCs w:val="29"/>
         </w:rPr>
       </w:pPr>
-      <w:r>
+    </w:p>
+    <w:p>
+      <w:pPr>
+        <w:jc w:val="center"/>
         <w:rPr>
           <w:rFonts w:ascii="Times New Roman" w:hAnsi="Times New Roman"/>
           <w:sz w:val="24"/>
           <w:szCs w:val="29"/>
         </w:rPr>
-        <w:t>Костюков В. В</w:t>
-      </w:r>
+      </w:pPr>
       <w:r>
         <w:rPr>
           <w:rFonts w:ascii="Times New Roman" w:hAnsi="Times New Roman"/>
           <w:sz w:val="24"/>
           <w:szCs w:val="29"/>
         </w:rPr>
-        <w:t>. - студент</w:t>
+        <w:t>Костюков В. В</w:t>
       </w:r>
       <w:r>
         <w:rPr>
@@ -62,7 +62,7 @@
           <w:sz w:val="24"/>
           <w:szCs w:val="29"/>
         </w:rPr>
-        <w:t>,</w:t>
+        <w:t>. - студент</w:t>
       </w:r>
       <w:r>
         <w:rPr>
@@ -70,7 +70,7 @@
           <w:sz w:val="24"/>
           <w:szCs w:val="29"/>
         </w:rPr>
-        <w:t xml:space="preserve"> Старовойтов Д. В. – студент,</w:t>
+        <w:t>,</w:t>
       </w:r>
       <w:r>
         <w:rPr>
@@ -78,21 +78,37 @@
           <w:sz w:val="24"/>
           <w:szCs w:val="29"/>
         </w:rPr>
-        <w:t xml:space="preserve"> Крючкова Е. Н. - к.ф-м.н., профессор, </w:t>
-      </w:r>
-    </w:p>
-    <w:p>
-      <w:pPr>
-        <w:jc w:val="center"/>
+        <w:t xml:space="preserve"> Старовойтов Д. В. - </w:t>
+      </w:r>
+      <w:r>
         <w:rPr>
           <w:rFonts w:ascii="Times New Roman" w:hAnsi="Times New Roman"/>
           <w:sz w:val="24"/>
-        </w:rPr>
-      </w:pPr>
+          <w:szCs w:val="29"/>
+        </w:rPr>
+        <w:t>студент,</w:t>
+      </w:r>
       <w:r>
         <w:rPr>
           <w:rFonts w:ascii="Times New Roman" w:hAnsi="Times New Roman"/>
           <w:sz w:val="24"/>
+          <w:szCs w:val="29"/>
+        </w:rPr>
+        <w:t xml:space="preserve"> Крючкова Е. Н. - к.ф-м.н., профессор, </w:t>
+      </w:r>
+    </w:p>
+    <w:p>
+      <w:pPr>
+        <w:jc w:val="center"/>
+        <w:rPr>
+          <w:rFonts w:ascii="Times New Roman" w:hAnsi="Times New Roman"/>
+          <w:sz w:val="24"/>
+        </w:rPr>
+      </w:pPr>
+      <w:r>
+        <w:rPr>
+          <w:rFonts w:ascii="Times New Roman" w:hAnsi="Times New Roman"/>
+          <w:sz w:val="24"/>
         </w:rPr>
         <w:t>Алтайский государственный технический университет (г. Барнаул)</w:t>
       </w:r>
@@ -107,13 +123,34 @@
         <w:pStyle w:val="BodyText"/>
       </w:pPr>
       <w:r>
-        <w:t>На текущем этапе информатизации общества все более актуальной становится проблема обеспечения должного уровня качества протекания информационн</w:t>
-      </w:r>
-      <w:r>
-        <w:t>ых процессов. В результате чего</w:t>
-      </w:r>
-      <w:r>
-        <w:t xml:space="preserve"> возникает   потребность в определенном классе программных систем — систем мониторинга,  предназначением которых, в общем случае, является систематическое наблюдение и анализ протекающих в информационной среде процессов. Полученные </w:t>
+        <w:t xml:space="preserve">Быстрорастущий уровень </w:t>
+      </w:r>
+      <w:r>
+        <w:t xml:space="preserve">современной компьютеризации </w:t>
+      </w:r>
+      <w:r>
+        <w:t xml:space="preserve">общеста </w:t>
+      </w:r>
+      <w:r>
+        <w:t xml:space="preserve">сопровождается появлением </w:t>
+      </w:r>
+      <w:r>
+        <w:t xml:space="preserve">нового </w:t>
+      </w:r>
+      <w:r>
+        <w:t>класса программных инструментов – систем мониторинга. Основная задача подобных решений - систематический анализ и интерпретация протекающих в</w:t>
+      </w:r>
+      <w:r>
+        <w:t xml:space="preserve"> гетерогенной </w:t>
+      </w:r>
+      <w:r>
+        <w:t>среде процессов.</w:t>
+      </w:r>
+      <w:r>
+        <w:t xml:space="preserve"> </w:t>
+      </w:r>
+      <w:r>
+        <w:t xml:space="preserve">Полученные </w:t>
       </w:r>
       <w:r>
         <w:t>в результате мониторинга данные</w:t>
@@ -127,7 +164,25 @@
         <w:pStyle w:val="BodyText"/>
       </w:pPr>
       <w:r>
-        <w:t xml:space="preserve">Полезность и практическая ценность системы мониторинга определяется ее способностью адаптироваться к условиям динамически изменяющихся требований, среди которых, декларируются требования к функционалу системы, отказоустойчивости и масштабируемости по отношению к ее размеру [1]. Очевидно, что </w:t>
+        <w:t>П</w:t>
+      </w:r>
+      <w:r>
+        <w:t>рименимость и практическая ценность систем мониторинга определяется их способностью</w:t>
+      </w:r>
+      <w:r>
+        <w:t xml:space="preserve"> адаптироваться к условиям динамически изменяющ</w:t>
+      </w:r>
+      <w:r>
+        <w:t xml:space="preserve">ихся требований, среди которых </w:t>
+      </w:r>
+      <w:r>
+        <w:t>декларируются требования к функционалу системы, отказоустойчивости и ма</w:t>
+      </w:r>
+      <w:r>
+        <w:t xml:space="preserve">сштабируемости по отношению к </w:t>
+      </w:r>
+      <w:r>
+        <w:t xml:space="preserve">размеру [1]. Очевидно, что </w:t>
       </w:r>
       <w:r>
         <w:t xml:space="preserve">для комплексного выполнения </w:t>
@@ -151,7 +206,19 @@
         <w:t>м</w:t>
       </w:r>
       <w:r>
-        <w:t>, необходимо появление нового класса инструментов мониторинга, лишенных недостатков классических клиент-серверных систем.</w:t>
+        <w:t>, необходимо появление нового класса инструментов мон</w:t>
+      </w:r>
+      <w:r>
+        <w:t>и</w:t>
+      </w:r>
+      <w:r>
+        <w:t>торинга, нивелирующих недостатк</w:t>
+      </w:r>
+      <w:r>
+        <w:t>и</w:t>
+      </w:r>
+      <w:r>
+        <w:t xml:space="preserve"> классических клиент-серверных систем.</w:t>
       </w:r>
     </w:p>
     <w:p>
@@ -159,7 +226,19 @@
         <w:pStyle w:val="BodyText"/>
       </w:pPr>
       <w:r>
-        <w:t xml:space="preserve">Авторами предлагается архитектура распределенной системы мониторинга, которая  позволяет обеспечить выполнение  перечисленных  требований. Основополагающая идея предлагаемого подхода заключается в использовании механизма разработки и исполнения дополнительных модулей </w:t>
+        <w:t xml:space="preserve">Авторами предлагается </w:t>
+      </w:r>
+      <w:r>
+        <w:t xml:space="preserve">каркас </w:t>
+      </w:r>
+      <w:r>
+        <w:t>распределенной системы мониторинга</w:t>
+      </w:r>
+      <w:r>
+        <w:t xml:space="preserve"> и диспетчерезации процессов гетерогенной среды</w:t>
+      </w:r>
+      <w:r>
+        <w:t xml:space="preserve">, которая  позволяет обеспечить выполнение  перечисленных  требований. Основополагающая идея предлагаемого подхода заключается в использовании механизма разработки и исполнения дополнительных модулей </w:t>
       </w:r>
       <w:r>
         <w:t xml:space="preserve">в процессе </w:t>
@@ -182,27 +261,138 @@
         <w:pStyle w:val="BodyText"/>
       </w:pPr>
       <w:r>
-        <w:t xml:space="preserve">Базовая теоретическая модель описывается с помощью понятий сервера и агента мониторинга. </w:t>
-      </w:r>
-      <w:r>
-        <w:rPr>
-          <w:b/>
+        <w:t>Теоритическая модель</w:t>
+      </w:r>
+      <w:r>
+        <w:t xml:space="preserve"> описывается с помощью понятий </w:t>
+      </w:r>
+      <w:r>
+        <w:t>узла</w:t>
+      </w:r>
+      <w:r>
+        <w:t xml:space="preserve">, </w:t>
+      </w:r>
+      <w:r>
+        <w:t>службы</w:t>
+      </w:r>
+      <w:r>
+        <w:t xml:space="preserve"> мониторинга</w:t>
+      </w:r>
+      <w:r>
+        <w:t xml:space="preserve"> и хранилища данных</w:t>
+      </w:r>
+      <w:r>
+        <w:t>.</w:t>
+      </w:r>
+      <w:r>
+        <w:t xml:space="preserve"> Узел</w:t>
+      </w:r>
+      <w:r>
+        <w:t xml:space="preserve"> представляется </w:t>
+      </w:r>
+      <w:r>
+        <w:t>вычислительным ус</w:t>
+      </w:r>
+      <w:r>
+        <w:t>т</w:t>
+      </w:r>
+      <w:r>
+        <w:t>ройством и характеризуется наличием о</w:t>
+      </w:r>
+      <w:r>
+        <w:t>перционно</w:t>
+      </w:r>
+      <w:r>
+        <w:t>й исполнитель</w:t>
+      </w:r>
+      <w:r>
+        <w:t xml:space="preserve">ной среды. Служба мониторинга </w:t>
+      </w:r>
+      <w:r>
+        <w:t>является</w:t>
+      </w:r>
+      <w:r>
+        <w:t xml:space="preserve"> активной сущно</w:t>
+      </w:r>
+      <w:r>
+        <w:t xml:space="preserve">стью, непрерывно наблюдающей за </w:t>
+      </w:r>
+      <w:r>
+        <w:t>состоянием</w:t>
+      </w:r>
+      <w:r>
+        <w:t xml:space="preserve"> некоторого узла</w:t>
+      </w:r>
+      <w:r>
+        <w:t xml:space="preserve"> и </w:t>
+      </w:r>
+      <w:r>
+        <w:t>сохраняющей</w:t>
+      </w:r>
+      <w:r>
+        <w:t xml:space="preserve"> сообщения об изменении этого состояния</w:t>
+      </w:r>
+      <w:r>
+        <w:t xml:space="preserve"> в </w:t>
+      </w:r>
+      <w:r>
+        <w:t xml:space="preserve">определенное </w:t>
+      </w:r>
+      <w:r>
+        <w:t>хранилище данных</w:t>
+      </w:r>
+      <w:r>
+        <w:t xml:space="preserve">. </w:t>
+      </w:r>
+      <w:r>
+        <w:t xml:space="preserve">В свою очередь, </w:t>
+      </w:r>
+      <w:r>
+        <w:rPr>
           <w:bCs/>
         </w:rPr>
-        <w:t>Агент</w:t>
-      </w:r>
-      <w:r>
-        <w:t xml:space="preserve">, запущенный на определенном узле, представляется активной сущностью, непрерывно наблюдающей за его состоянием и передающей серверу сообщения об изменении этого состояния. </w:t>
-      </w:r>
-      <w:r>
-        <w:rPr>
-          <w:b/>
+        <w:t xml:space="preserve">хранилище данных - </w:t>
+      </w:r>
+      <w:r>
+        <w:t xml:space="preserve">это </w:t>
+      </w:r>
+      <w:r>
+        <w:t xml:space="preserve">пассивная сущность, предоставляющая </w:t>
+      </w:r>
+      <w:r>
+        <w:t>службам</w:t>
+      </w:r>
+      <w:r>
+        <w:t xml:space="preserve"> ресурсы для</w:t>
+      </w:r>
+      <w:r>
+        <w:t xml:space="preserve"> приема и сохранения </w:t>
+      </w:r>
+      <w:r>
+        <w:t>сообщений.</w:t>
+      </w:r>
+    </w:p>
+    <w:p>
+      <w:pPr>
+        <w:pStyle w:val="BodyText"/>
+      </w:pPr>
+      <w:r>
+        <w:rPr>
           <w:bCs/>
         </w:rPr>
-        <w:t>Сервер</w:t>
-      </w:r>
-      <w:r>
-        <w:t xml:space="preserve"> — пассивная сущность, предоставляющая агентам ресурсы для приема  сообщений их последующей обработки и хранения.</w:t>
+        <w:t>Задача мониторинг</w:t>
+      </w:r>
+      <w:r>
+        <w:t>а</w:t>
+      </w:r>
+      <w:r>
+        <w:t xml:space="preserve"> представляет собой шаблонную проблему получения и анализа некоторой информации о состоянии удаленного </w:t>
+      </w:r>
+      <w:r>
+        <w:t xml:space="preserve">вычислительного </w:t>
+      </w:r>
+      <w:r>
+        <w:t>узла.</w:t>
       </w:r>
     </w:p>
     <w:p>
@@ -210,32 +400,31 @@
         <w:pStyle w:val="BodyText"/>
       </w:pPr>
       <w:r>
-        <w:rPr>
-          <w:b/>
+        <w:t xml:space="preserve">Под </w:t>
+      </w:r>
+      <w:r>
+        <w:rPr>
           <w:bCs/>
         </w:rPr>
-        <w:t>Задача мониторинга</w:t>
-      </w:r>
-      <w:r>
-        <w:t xml:space="preserve"> представляет собой шаблонную проблему получения и анализа некоторой информации о состоянии удаленного узла.</w:t>
-      </w:r>
-    </w:p>
-    <w:p>
-      <w:pPr>
-        <w:pStyle w:val="BodyText"/>
-      </w:pPr>
-      <w:r>
-        <w:t xml:space="preserve">Под </w:t>
-      </w:r>
-      <w:r>
-        <w:rPr>
-          <w:b/>
+        <w:t>модулем мониторинга</w:t>
+      </w:r>
+      <w:r>
+        <w:rPr>
           <w:bCs/>
         </w:rPr>
-        <w:t>модулем мониторинга</w:t>
-      </w:r>
-      <w:r>
-        <w:t xml:space="preserve"> далее будем понимать абстракцию, характеризующуюся (рисунок 1): возможностью исполнения в операционной среде; входными данными, передаваемыми исполняющей системой; выходными данными, возвращаемыми исполняющей системе; интерфейсом, задающим правила исполнения модуля; реализацией, представляющей собой программный код, воплощающий функционал модуля. Понятие модуля мониторинга является следствием отображения задачи мониторинга из предметной области в программную среду.</w:t>
+        <w:t xml:space="preserve"> </w:t>
+      </w:r>
+      <w:r>
+        <w:t>(рисунок 1)</w:t>
+      </w:r>
+      <w:r>
+        <w:t xml:space="preserve"> далее будем понимать абстракцию, характеризующуюся: возможностью исполнения в операционной среде; входными данными, передаваемыми исполняющей системой; выходными данными, возвращаемыми исполняющей системе; интерфейсом, задающим правила исполнения модуля; реализацией, представляющей собой программный код, воплощающий функционал модуля. Понятие модуля мониторинга является </w:t>
+      </w:r>
+      <w:r>
+        <w:t>результатом</w:t>
+      </w:r>
+      <w:r>
+        <w:t xml:space="preserve"> отображения задачи мониторинга из предметной области в программную среду.</w:t>
       </w:r>
     </w:p>
     <w:p>
@@ -317,7 +506,13 @@
       </w:pPr>
       <w:r>
         <w:lastRenderedPageBreak/>
-        <w:t>В качестве инструмента, позволяющего решать задачи мониторинга, нами был спроектирован механизм разработки и исполнения модулей мониторинга, состоящий из системы исполнения и прикладного интерфейса программирования модулей. Данный механизм позволяет динамичес</w:t>
+        <w:t xml:space="preserve">В качестве </w:t>
+      </w:r>
+      <w:r>
+        <w:t xml:space="preserve">составляющей </w:t>
+      </w:r>
+      <w:r>
+        <w:t>инструмента, позволяющего решать задачи мониторинга, нами был спроектирован механизм разработки и исполнения модулей мониторинга, состоящий из системы исполнения и прикладного интерфейса программирования модулей. Данный механизм позволяет динамичес</w:t>
       </w:r>
       <w:r>
         <w:t>ки расширять функционал системы</w:t>
@@ -338,7 +533,6 @@
       </w:pPr>
       <w:r>
         <w:rPr>
-          <w:b/>
           <w:bCs/>
         </w:rPr>
         <w:t>Система исполнения</w:t>
@@ -440,10 +634,16 @@
       </w:pPr>
       <w:r>
         <w:rPr>
+          <w:bCs/>
+        </w:rPr>
+        <w:t>Код каркаса</w:t>
+      </w:r>
+      <w:r>
+        <w:rPr>
           <w:b/>
           <w:bCs/>
         </w:rPr>
-        <w:t xml:space="preserve">Код каркаса </w:t>
+        <w:t xml:space="preserve"> </w:t>
       </w:r>
       <w:r>
         <w:t>генерируется системой исполнения на основании текущего глобального состояния распределенной системы и содержит конструкции инициализации окружения, создания экземпляра модуля мониторинга, исполнения экземпляра с передачей параметров и ожиданием возвращаемого результата.</w:t>
@@ -455,125 +655,185 @@
       </w:pPr>
       <w:r>
         <w:t xml:space="preserve">Модули мониторинга разрабатываются в терминах предметной области с использованием </w:t>
+      </w:r>
+      <w:r>
+        <w:rPr>
+          <w:bCs/>
+        </w:rPr>
+        <w:t>прикладного интерфейса программирования (</w:t>
+      </w:r>
+      <w:r>
+        <w:rPr>
+          <w:bCs/>
+          <w:lang w:val="en-US"/>
+        </w:rPr>
+        <w:t>API</w:t>
+      </w:r>
+      <w:r>
+        <w:rPr>
+          <w:bCs/>
+        </w:rPr>
+        <w:t>)</w:t>
       </w:r>
       <w:r>
         <w:rPr>
           <w:b/>
           <w:bCs/>
         </w:rPr>
-        <w:t>прикладного интерфейса программирования (</w:t>
-      </w:r>
-      <w:r>
-        <w:rPr>
-          <w:b/>
+        <w:t xml:space="preserve"> </w:t>
+      </w:r>
+      <w:r>
+        <w:t>— высокоуровневого объектно-ориентированного набора инструментов. Прикладной интерфейс программирования является промежуточным слоем между модулем мониторинга и операционно</w:t>
+      </w:r>
+      <w:r>
+        <w:t xml:space="preserve">й средой, в которой он запущен. </w:t>
+      </w:r>
+      <w:r>
+        <w:t>API</w:t>
+      </w:r>
+      <w:r>
+        <w:t xml:space="preserve"> сосредотачивает </w:t>
+      </w:r>
+      <w:r>
+        <w:t>программиста на решаемой задаче мониторинга, скрыв</w:t>
+      </w:r>
+      <w:r>
+        <w:t>ая</w:t>
+      </w:r>
+      <w:r>
+        <w:t xml:space="preserve"> от него подробности реализации сложных моментов, таких как распре</w:t>
+      </w:r>
+      <w:r>
+        <w:t>деленная коммуникация между узлами</w:t>
+      </w:r>
+      <w:r>
+        <w:t>, маршализация/демаршализация параметров и возвращаемого результата модуля, системные вызовы операционной системы.</w:t>
+      </w:r>
+    </w:p>
+    <w:p>
+      <w:pPr>
+        <w:pStyle w:val="BodyText"/>
+      </w:pPr>
+      <w:r>
+        <w:t xml:space="preserve"> </w:t>
+      </w:r>
+      <w:r>
+        <w:t>Известно понятие глобального состояния [1], в соответствии с которым распределенная система функционирует в данное время (рисунок 3). В классической трактовке, это состояние определяется графом связности узлов, расположением запущенных экземпляров модулей и нагрузкой на у</w:t>
+      </w:r>
+      <w:r>
+        <w:t>злы. В предлагаемой архитектуре</w:t>
+      </w:r>
+      <w:r>
+        <w:t xml:space="preserve"> сущность распределенного модуля </w:t>
+      </w:r>
+      <w:r>
+        <w:t>представляет</w:t>
+      </w:r>
+      <w:r>
+        <w:t xml:space="preserve"> </w:t>
+      </w:r>
+      <w:r>
+        <w:rPr>
           <w:bCs/>
-          <w:lang w:val="en-US"/>
-        </w:rPr>
-        <w:t>API</w:t>
-      </w:r>
-      <w:r>
-        <w:rPr>
-          <w:b/>
-          <w:bCs/>
-        </w:rPr>
-        <w:t xml:space="preserve">) </w:t>
-      </w:r>
-      <w:r>
-        <w:t>— высокоуровневого объектно-ориентированного набора инструментов. Прикладной интерфейс программирования является промежуточным слоем между модулем мониторинга и операционно</w:t>
-      </w:r>
-      <w:r>
-        <w:t xml:space="preserve">й средой, в которой он запущен. </w:t>
-      </w:r>
-      <w:r>
-        <w:t>API</w:t>
-      </w:r>
-      <w:r>
-        <w:t xml:space="preserve"> сосредотачивает </w:t>
-      </w:r>
-      <w:r>
-        <w:t>программиста на решаемой задаче мониторинга, скрыв</w:t>
-      </w:r>
-      <w:r>
-        <w:t>ая</w:t>
-      </w:r>
-      <w:r>
-        <w:t xml:space="preserve"> от него подробности реализации сложных моментов, таких как распределенная коммуникация с сервером, маршализация/демаршализация параметров и возвращаемого результата модуля, системные вызовы операционной системы.</w:t>
-      </w:r>
-    </w:p>
-    <w:p>
-      <w:pPr>
-        <w:pStyle w:val="BodyText"/>
-      </w:pPr>
+        </w:rPr>
+        <w:t>служба мониторинга</w:t>
+      </w:r>
+      <w:r>
+        <w:t>. Это придае</w:t>
+      </w:r>
+      <w:r>
+        <w:t>т</w:t>
+      </w:r>
       <w:r>
         <w:t xml:space="preserve"> </w:t>
       </w:r>
       <w:r>
-        <w:t>Известно понятие глобального состояния [1], в соответствии с которым распределенная система функционирует в данное время (рисунок 3). В классической трактовке, это состояние определяется графом связности узлов, расположением запущенных экземпляров модулей и нагрузкой на у</w:t>
-      </w:r>
-      <w:r>
-        <w:t>злы. В предлагаемой архитектуре</w:t>
-      </w:r>
-      <w:r>
-        <w:t xml:space="preserve"> сущность распределенного модуля </w:t>
-      </w:r>
-      <w:r>
-        <w:t>представляет</w:t>
+        <w:t>ей</w:t>
+      </w:r>
+      <w:r>
+        <w:t xml:space="preserve"> некоторые особенности эле</w:t>
+      </w:r>
+      <w:r>
+        <w:t>мента распределенной системы</w:t>
+      </w:r>
+      <w:r>
+        <w:t xml:space="preserve">, например: масштабируемость — возможность запуска дополнительного экземпляра </w:t>
+      </w:r>
+      <w:r>
+        <w:t>службы</w:t>
+      </w:r>
+      <w:r>
+        <w:t xml:space="preserve">; сериализуемость — возможность сохранения текущего состояния </w:t>
+      </w:r>
+      <w:r>
+        <w:t>службы</w:t>
+      </w:r>
+      <w:r>
+        <w:t xml:space="preserve">; переносимость — возможность переноса </w:t>
+      </w:r>
+      <w:r>
+        <w:t>службы</w:t>
+      </w:r>
+      <w:r>
+        <w:t xml:space="preserve"> в распре</w:t>
+      </w:r>
+      <w:r>
+        <w:t>деленной среде с сохранением её</w:t>
+      </w:r>
+      <w:r>
+        <w:t xml:space="preserve"> внутреннего состояния. Служба мониторинга характирезуется своим внутренним непротиворечивым состоянием – активным </w:t>
+      </w:r>
+      <w:r>
+        <w:t>или пассивным. Активное состояние наделяет службу</w:t>
+      </w:r>
+      <w:r>
+        <w:t xml:space="preserve"> дополнительными обязанностями: планирование запусков модулей монит</w:t>
+      </w:r>
+      <w:r>
+        <w:t>оринга для подключенных служб</w:t>
+      </w:r>
+      <w:r>
+        <w:t>;</w:t>
       </w:r>
       <w:r>
         <w:t xml:space="preserve"> </w:t>
       </w:r>
       <w:r>
-        <w:rPr>
-          <w:b/>
-          <w:bCs/>
-        </w:rPr>
-        <w:t>вторичный сервер</w:t>
-      </w:r>
-      <w:r>
-        <w:t>. Это придае</w:t>
-      </w:r>
-      <w:r>
-        <w:t>т</w:t>
-      </w:r>
-      <w:r>
-        <w:t xml:space="preserve"> ему некоторые особенности эле</w:t>
-      </w:r>
-      <w:r>
-        <w:t>мента распределенной системы</w:t>
-      </w:r>
-      <w:r>
-        <w:t xml:space="preserve">, например: масштабируемость — возможность запуска дополнительного экземпляра сервера; сериализуемость — возможность сохранения текущего состояния вторичного сервера; переносимость — возможность переноса сервера в распределенной среде с сохранением его внутреннего состояния. </w:t>
-      </w:r>
-      <w:r>
-        <w:rPr>
-          <w:b/>
-          <w:bCs/>
-        </w:rPr>
-        <w:t>Первичный сервер</w:t>
-      </w:r>
-      <w:r>
-        <w:t xml:space="preserve"> является клиентом по отношению к распределенной системе. Удобно представлять такую архитектуру как структуру шаблона «Компоновщик» [2], в которой древовидная структура представляется графом связности узлов, агенты -  листовыми объектами, вторичные сервера — составными объектами, наконец, первичный сервер — клиентом, которому требуется </w:t>
-      </w:r>
-      <w:r>
-        <w:t>единообразно</w:t>
-      </w:r>
-      <w:r>
-        <w:t xml:space="preserve"> трактовать листовые и составные  объекты структуры. </w:t>
-      </w:r>
-    </w:p>
-    <w:p>
-      <w:pPr>
-        <w:pStyle w:val="BodyText"/>
-      </w:pPr>
-    </w:p>
-    <w:p>
-      <w:pPr>
-        <w:pStyle w:val="BodyText"/>
-        <w:rPr>
-          <w:b/>
-          <w:bCs/>
-        </w:rPr>
-      </w:pPr>
+        <w:t>предоставление промежуточного хранилища для сообщений</w:t>
+      </w:r>
+      <w:r>
+        <w:t>, посланных подключенными слуюбами хранилищу данных</w:t>
+      </w:r>
+      <w:r>
+        <w:t>.</w:t>
+      </w:r>
+      <w:r>
+        <w:t xml:space="preserve"> </w:t>
+      </w:r>
+      <w:r>
+        <w:t xml:space="preserve">Удобно представлять </w:t>
+      </w:r>
+      <w:r>
+        <w:t xml:space="preserve">такую архитектуру как структуру шаблона «Компоновщик» [2], в которой древовидная структура представляется графом связности узлов, </w:t>
+      </w:r>
+      <w:r>
+        <w:t>службы</w:t>
+      </w:r>
+      <w:r>
+        <w:t xml:space="preserve"> в пассивном состоянии</w:t>
+      </w:r>
+      <w:r>
+        <w:t xml:space="preserve"> - </w:t>
+      </w:r>
+      <w:r>
+        <w:t xml:space="preserve">листовыми объектами, </w:t>
+      </w:r>
+      <w:r>
+        <w:t>службы в активном состоянии</w:t>
+      </w:r>
+      <w:r>
+        <w:t xml:space="preserve"> — составными объектами. </w:t>
+      </w:r>
     </w:p>
     <w:p>
       <w:pPr>
@@ -651,23 +911,27 @@
       </w:r>
       <w:r>
         <w:rPr>
-          <w:b/>
           <w:bCs/>
         </w:rPr>
         <w:t>индекс производительности</w:t>
       </w:r>
       <w:r>
-        <w:t xml:space="preserve">  — вещественное</w:t>
+        <w:t xml:space="preserve"> – целое</w:t>
       </w:r>
       <w:r>
         <w:t xml:space="preserve"> </w:t>
       </w:r>
       <w:r>
-        <w:t xml:space="preserve">положительное число, определяющее количество свободных ресурсов узла по некоторой шкале. Индекс производительности узла совместно с установленным </w:t>
-      </w:r>
-      <w:r>
-        <w:rPr>
-          <w:b/>
+        <w:t>положительное число, определяющее количество свобо</w:t>
+      </w:r>
+      <w:r>
+        <w:t xml:space="preserve">дных ресурсов узла по некоторой </w:t>
+      </w:r>
+      <w:r>
+        <w:t xml:space="preserve">шкале. Индекс производительности узла совместно с установленным </w:t>
+      </w:r>
+      <w:r>
+        <w:rPr>
           <w:bCs/>
         </w:rPr>
         <w:t>пороговым значением</w:t>
@@ -676,7 +940,10 @@
         <w:t xml:space="preserve"> являются рычагами воздействия на глобальное состояние распределенн</w:t>
       </w:r>
       <w:r>
-        <w:t>ой системы мониторинга. Сервера</w:t>
+        <w:t xml:space="preserve">ой системы мониторинга. </w:t>
+      </w:r>
+      <w:r>
+        <w:t>Службы</w:t>
       </w:r>
       <w:r>
         <w:t xml:space="preserve"> запущенные на узлах с индексом производительности ниже порогового значения, подвергаются масштабированию (запуску дополнительных экземпляров, сопровождаемому балансировкой нагрузки)</w:t>
@@ -693,15 +960,31 @@
         <w:pStyle w:val="BodyText"/>
       </w:pPr>
       <w:r>
-        <w:t>С целью проверки гипотезы о практической возможности создания распределенной системы мониторинга, нами был разработан программный комплекс, реализующий прототип рассмотренной архитектуры. Опытные результаты эксплуатации прототипа показали его работоспособность и эффективность, что эмпирически доказывает ранее выдвинутую гипотезу.</w:t>
-      </w:r>
-    </w:p>
-    <w:p>
-      <w:pPr>
-        <w:pStyle w:val="BodyText"/>
-      </w:pPr>
-      <w:r>
-        <w:t>Можно выделить несколько путей развития проекта: полнофункциональная реализация предложной архитектуры; реализация агентов и прикладного интерфейса программирования модулей для популярных операционных систем; разработка шаблонных модулей мониторинга для решения круга повседневных задач.</w:t>
+        <w:t>Можно выделить несколько путей развития проекта:</w:t>
+      </w:r>
+      <w:r>
+        <w:t xml:space="preserve"> </w:t>
+      </w:r>
+      <w:r>
+        <w:t xml:space="preserve">реализация </w:t>
+      </w:r>
+      <w:r>
+        <w:t>служб мониторинга</w:t>
+      </w:r>
+      <w:r>
+        <w:t xml:space="preserve"> и прикладного интерфейса программирования модулей для популярных операционных систем; </w:t>
+      </w:r>
+      <w:r>
+        <w:t xml:space="preserve">расширение списка </w:t>
+      </w:r>
+      <w:r>
+        <w:t xml:space="preserve">языков, </w:t>
+      </w:r>
+      <w:r>
+        <w:t xml:space="preserve">поддерживаемых прикладным интерфейсом программирования; </w:t>
+      </w:r>
+      <w:r>
+        <w:t>разработка шаблонных модулей мониторинга для решения круга повседневных задач.</w:t>
       </w:r>
     </w:p>
     <w:p>
@@ -762,7 +1045,6 @@
         <w:t xml:space="preserve">з и проектирование с примерами приложений / Г. Буч, </w:t>
       </w:r>
       <w:r>
-        <w:lastRenderedPageBreak/>
         <w:t>Р</w:t>
       </w:r>
       <w:r>
@@ -2178,7 +2460,7 @@
 </file>
 
 <file path=customXml/itemProps1.xml><?xml version="1.0" encoding="utf-8"?>
-<ds:datastoreItem xmlns:ds="http://schemas.openxmlformats.org/officeDocument/2006/customXml" ds:itemID="{911CDEDA-DBC2-45F8-A212-2AE7C954D419}">
+<ds:datastoreItem xmlns:ds="http://schemas.openxmlformats.org/officeDocument/2006/customXml" ds:itemID="{F6FC3026-B80D-4EE0-A6FD-45BF368BEE4F}">
   <ds:schemaRefs>
     <ds:schemaRef ds:uri="http://schemas.openxmlformats.org/officeDocument/2006/bibliography"/>
   </ds:schemaRefs>

</xml_diff>

<commit_message>
i hope. abstracts.docx has been finished now
</commit_message>
<xml_diff>
--- a/diploma/trunk/doc/abstracts.docx
+++ b/diploma/trunk/doc/abstracts.docx
@@ -5,6 +5,7 @@
   <w:body>
     <w:p>
       <w:pPr>
+        <w:jc w:val="center"/>
         <w:rPr>
           <w:rFonts w:ascii="Times New Roman" w:hAnsi="Times New Roman"/>
           <w:sz w:val="24"/>
@@ -261,7 +262,7 @@
         <w:t xml:space="preserve">, которая  позволяет обеспечить выполнение  перечисленных  требований. Основополагающая идея </w:t>
       </w:r>
       <w:r>
-        <w:t>проекта</w:t>
+        <w:t>предлагаемого в проекте подхода</w:t>
       </w:r>
       <w:r>
         <w:t xml:space="preserve"> заключается в использовании механизма разработки и исполнения дополнительных модулей </w:t>
@@ -293,28 +294,13 @@
         <w:t xml:space="preserve"> </w:t>
       </w:r>
       <w:r>
-        <w:t>базируется на следующих понятиях</w:t>
-      </w:r>
-      <w:r>
-        <w:t xml:space="preserve">. </w:t>
-      </w:r>
-      <w:r>
-        <w:t>Узел</w:t>
-      </w:r>
-      <w:r>
-        <w:t xml:space="preserve"> гетерогенной среды</w:t>
-      </w:r>
-      <w:r>
-        <w:t xml:space="preserve"> представляется вычислительным устройством </w:t>
-      </w:r>
-      <w:r>
-        <w:t xml:space="preserve">с </w:t>
-      </w:r>
-      <w:r>
-        <w:t>операционной исполнитель</w:t>
-      </w:r>
-      <w:r>
-        <w:t>ной средой</w:t>
+        <w:t xml:space="preserve">базируется на </w:t>
+      </w:r>
+      <w:r>
+        <w:t>понятиях</w:t>
+      </w:r>
+      <w:r>
+        <w:t xml:space="preserve"> задачи и службы мониторинга</w:t>
       </w:r>
       <w:r>
         <w:t xml:space="preserve">. </w:t>
@@ -326,13 +312,25 @@
         <w:t>Задача мониторинг</w:t>
       </w:r>
       <w:r>
-        <w:t xml:space="preserve">а представляет собой шаблонную проблему получения и анализа некоторой информации о </w:t>
+        <w:t>а предст</w:t>
+      </w:r>
+      <w:r>
+        <w:t xml:space="preserve">авляет собой шаблонную проблему </w:t>
+      </w:r>
+      <w:r>
+        <w:t xml:space="preserve">получения и анализа некоторой информации о </w:t>
       </w:r>
       <w:r>
         <w:t xml:space="preserve">состоянии удаленного </w:t>
       </w:r>
       <w:r>
-        <w:t xml:space="preserve">узла. </w:t>
+        <w:t>узла</w:t>
+      </w:r>
+      <w:r>
+        <w:t xml:space="preserve"> гетерогенной среды</w:t>
+      </w:r>
+      <w:r>
+        <w:t xml:space="preserve">. </w:t>
       </w:r>
       <w:r>
         <w:t xml:space="preserve">Служба мониторинга </w:t>
@@ -362,49 +360,10 @@
         <w:t xml:space="preserve"> сообщения об изменении этого состояния</w:t>
       </w:r>
       <w:r>
-        <w:t xml:space="preserve"> в </w:t>
-      </w:r>
-      <w:r>
-        <w:t>ассоциированном</w:t>
-      </w:r>
-      <w:r>
-        <w:t xml:space="preserve"> </w:t>
-      </w:r>
-      <w:r>
-        <w:t>хранилище данных</w:t>
-      </w:r>
-      <w:r>
-        <w:t xml:space="preserve">. </w:t>
-      </w:r>
-      <w:r>
-        <w:t>Наконец</w:t>
-      </w:r>
-      <w:r>
-        <w:t xml:space="preserve">, </w:t>
-      </w:r>
-      <w:r>
-        <w:rPr>
-          <w:bCs/>
-        </w:rPr>
-        <w:t xml:space="preserve">хранилище данных - </w:t>
-      </w:r>
-      <w:r>
-        <w:t xml:space="preserve">это </w:t>
-      </w:r>
-      <w:r>
-        <w:t xml:space="preserve">пассивная сущность, предоставляющая </w:t>
-      </w:r>
-      <w:r>
-        <w:t>службам</w:t>
-      </w:r>
-      <w:r>
-        <w:t xml:space="preserve"> ресурсы для</w:t>
-      </w:r>
-      <w:r>
-        <w:t xml:space="preserve"> приема и сохранения </w:t>
-      </w:r>
-      <w:r>
-        <w:t>сообщений.</w:t>
+        <w:t xml:space="preserve"> в хранилище данных</w:t>
+      </w:r>
+      <w:r>
+        <w:t>.</w:t>
       </w:r>
     </w:p>
     <w:p>
@@ -500,14 +459,22 @@
         <w:t xml:space="preserve"> исполнение модулей мониторинга</w:t>
       </w:r>
       <w:r>
-        <w:t xml:space="preserve"> с использованием рес</w:t>
-      </w:r>
-      <w:r>
-        <w:t>урсов операционной среды</w:t>
+        <w:t xml:space="preserve"> </w:t>
+      </w:r>
+      <w:r>
+        <w:t xml:space="preserve">на базе ресурсов </w:t>
+      </w:r>
+      <w:r>
+        <w:t>операционной среды</w:t>
       </w:r>
       <w:r>
         <w:t>.</w:t>
       </w:r>
+    </w:p>
+    <w:p>
+      <w:pPr>
+        <w:pStyle w:val="BodyText"/>
+      </w:pPr>
       <w:r>
         <w:t xml:space="preserve"> </w:t>
       </w:r>
@@ -564,7 +531,6 @@
         <w:pStyle w:val="Caption"/>
       </w:pPr>
       <w:r>
-        <w:lastRenderedPageBreak/>
         <w:t xml:space="preserve">Рисунок </w:t>
       </w:r>
       <w:r>
@@ -582,6 +548,7 @@
         <w:pStyle w:val="BodyText"/>
       </w:pPr>
       <w:r>
+        <w:lastRenderedPageBreak/>
         <w:t>Известно понятие глобального состояния [1], в соответствии с которым распределенна</w:t>
       </w:r>
       <w:r>
@@ -591,13 +558,22 @@
         <w:t xml:space="preserve">). </w:t>
       </w:r>
       <w:r>
-        <w:t>Э</w:t>
-      </w:r>
-      <w:r>
-        <w:t>то состояние определяется графом связности узлов, расположением запущенных экземпляров модулей и нагрузкой на у</w:t>
+        <w:t>В классической трактовке, э</w:t>
+      </w:r>
+      <w:r>
+        <w:t xml:space="preserve">то состояние определяется графом связности узлов, расположением запущенных экземпляров модулей и </w:t>
+      </w:r>
+      <w:r>
+        <w:t>величиной нагрузки</w:t>
+      </w:r>
+      <w:r>
+        <w:t xml:space="preserve"> на у</w:t>
       </w:r>
       <w:r>
         <w:t>злы. В предлагаемой архитектуре</w:t>
+      </w:r>
+      <w:r>
+        <w:t xml:space="preserve"> системы мониторинга</w:t>
       </w:r>
       <w:r>
         <w:t xml:space="preserve"> сущность распределенного модуля </w:t>
@@ -627,13 +603,25 @@
         <w:t>ей</w:t>
       </w:r>
       <w:r>
-        <w:t xml:space="preserve"> некоторые особенности эле</w:t>
+        <w:t xml:space="preserve"> </w:t>
+      </w:r>
+      <w:r>
+        <w:t xml:space="preserve">такие </w:t>
+      </w:r>
+      <w:r>
+        <w:t>особенности эле</w:t>
       </w:r>
       <w:r>
         <w:t>мента распределенной системы</w:t>
       </w:r>
       <w:r>
-        <w:t xml:space="preserve">: </w:t>
+        <w:t xml:space="preserve"> </w:t>
+      </w:r>
+      <w:r>
+        <w:t>как</w:t>
+      </w:r>
+      <w:r>
+        <w:t xml:space="preserve"> </w:t>
       </w:r>
       <w:r>
         <w:t xml:space="preserve">репликация, масштабируемость и </w:t>
@@ -642,7 +630,7 @@
         <w:t>переносимость</w:t>
       </w:r>
       <w:r>
-        <w:t xml:space="preserve">. </w:t>
+        <w:t>.</w:t>
       </w:r>
     </w:p>
     <w:p>
@@ -715,7 +703,16 @@
         <w:pStyle w:val="BodyText"/>
       </w:pPr>
       <w:r>
-        <w:t>Служба мониторинга характирезуется своим внутренним непротиворечивым состоянием – активным или пассивным. Активное состояние наделяет службу дополнительными обязанностями по отношению к соседним узлам: планирование запусков модулей мониторинга; предоставление промежуточного хранилища для пересылаемых сообщений</w:t>
+        <w:t>Служба мониторинга характирезуется своим внутренним непротиворечивым состоянием – активным или пассивным. Активное состояние наделяет службу дополнительными обязанностями по отношению к соседним узлам: планирование запусков модулей мониторинга;</w:t>
+      </w:r>
+      <w:r>
+        <w:t xml:space="preserve"> </w:t>
+      </w:r>
+      <w:r>
+        <w:t xml:space="preserve">мониторинг и диспетчеризация процессов исполнения модулей мониторинга; </w:t>
+      </w:r>
+      <w:r>
+        <w:t>предоставление промежуточного хранилища для пересылаемых сообщений</w:t>
       </w:r>
       <w:r>
         <w:t>.</w:t>
@@ -732,7 +729,49 @@
         <w:t>дополнительные состояния службы мониторинга (рисунок 3)</w:t>
       </w:r>
       <w:r>
-        <w:t xml:space="preserve"> – неопределенное, сетевое и автономное. </w:t>
+        <w:t xml:space="preserve"> – неопре</w:t>
+      </w:r>
+      <w:r>
+        <w:t xml:space="preserve">деленное, сетевое и автономное. </w:t>
+      </w:r>
+      <w:r>
+        <w:t xml:space="preserve">Служба находится </w:t>
+      </w:r>
+      <w:r>
+        <w:t>в неопределенном состоянии</w:t>
+      </w:r>
+      <w:r>
+        <w:t xml:space="preserve"> в данный момент </w:t>
+      </w:r>
+      <w:r>
+        <w:t>если</w:t>
+      </w:r>
+      <w:r>
+        <w:t xml:space="preserve"> не обладает</w:t>
+      </w:r>
+      <w:r>
+        <w:t xml:space="preserve"> никакой информацией о системном окружении</w:t>
+      </w:r>
+      <w:r>
+        <w:t>.</w:t>
+      </w:r>
+      <w:r>
+        <w:t xml:space="preserve"> </w:t>
+      </w:r>
+      <w:r>
+        <w:t>Сетевое или автономное состояния</w:t>
+      </w:r>
+      <w:r>
+        <w:t xml:space="preserve"> службы определяются</w:t>
+      </w:r>
+      <w:r>
+        <w:t xml:space="preserve"> соответственно</w:t>
+      </w:r>
+      <w:r>
+        <w:t xml:space="preserve"> доступностью или отсутствием операционной сетевой подсистемы</w:t>
+      </w:r>
+      <w:r>
+        <w:t xml:space="preserve"> узла, в рамках которого она запущена.</w:t>
       </w:r>
     </w:p>
     <w:p>
@@ -740,18 +779,50 @@
         <w:pStyle w:val="BodyText"/>
       </w:pPr>
       <w:r>
-        <w:t xml:space="preserve">Функционирование службы мониторинга можно описать в терминах конечных автоматов. </w:t>
-      </w:r>
-    </w:p>
-    <w:p>
-      <w:pPr>
-        <w:pStyle w:val="BodyText"/>
-      </w:pPr>
-    </w:p>
-    <w:p>
-      <w:pPr>
-        <w:pStyle w:val="BodyText"/>
-      </w:pPr>
+        <w:t>В некотором смысле, ф</w:t>
+      </w:r>
+      <w:r>
+        <w:t>ункционирование службы мониторинга можно описать в терминах конечных автоматов.</w:t>
+      </w:r>
+      <w:r>
+        <w:t xml:space="preserve"> Тогда, служба мониторинга представляет собой </w:t>
+      </w:r>
+      <w:r>
+        <w:t xml:space="preserve">детерминированный </w:t>
+      </w:r>
+      <w:r>
+        <w:t>автомат</w:t>
+      </w:r>
+      <w:r>
+        <w:t xml:space="preserve"> с конечным набором состояний, </w:t>
+      </w:r>
+      <w:r>
+        <w:t>а переходы между состояниями осуществляются по наст</w:t>
+      </w:r>
+      <w:r>
+        <w:t>у</w:t>
+      </w:r>
+      <w:r>
+        <w:t>плению некот</w:t>
+      </w:r>
+      <w:r>
+        <w:t xml:space="preserve">орого </w:t>
+      </w:r>
+      <w:r>
+        <w:t>внутреннего события</w:t>
+      </w:r>
+      <w:r>
+        <w:t xml:space="preserve"> из множества допустимых событий, генерируемых</w:t>
+      </w:r>
+      <w:r>
+        <w:t xml:space="preserve"> подсисте</w:t>
+      </w:r>
+      <w:r>
+        <w:t>м</w:t>
+      </w:r>
+      <w:r>
+        <w:t>ами окружения.</w:t>
+      </w:r>
     </w:p>
     <w:p>
       <w:pPr>
@@ -814,7 +885,10 @@
         <w:pStyle w:val="BodyText"/>
       </w:pPr>
       <w:r>
-        <w:t>Можно выделить несколько путей развития проекта:</w:t>
+        <w:t xml:space="preserve">Можно </w:t>
+      </w:r>
+      <w:r>
+        <w:t>выделить несколько путей развития проекта:</w:t>
       </w:r>
       <w:r>
         <w:t xml:space="preserve"> </w:t>
@@ -835,10 +909,22 @@
         <w:t xml:space="preserve">языков, </w:t>
       </w:r>
       <w:r>
-        <w:t xml:space="preserve">поддерживаемых прикладным интерфейсом программирования; </w:t>
-      </w:r>
-      <w:r>
-        <w:t>разработка шаблонных модулей мониторинга для решения круга повседневных задач.</w:t>
+        <w:t>поддерживаемых прикладным интерфейсом программирования</w:t>
+      </w:r>
+      <w:r>
+        <w:t xml:space="preserve"> модулей</w:t>
+      </w:r>
+      <w:r>
+        <w:t xml:space="preserve">; </w:t>
+      </w:r>
+      <w:r>
+        <w:t xml:space="preserve">разработка </w:t>
+      </w:r>
+      <w:r>
+        <w:t xml:space="preserve">коробочного набора </w:t>
+      </w:r>
+      <w:r>
+        <w:t>шаблонных модулей мониторинга для решения круга повседневных задач.</w:t>
       </w:r>
     </w:p>
     <w:p>
@@ -2300,7 +2386,7 @@
 </file>
 
 <file path=customXml/itemProps1.xml><?xml version="1.0" encoding="utf-8"?>
-<ds:datastoreItem xmlns:ds="http://schemas.openxmlformats.org/officeDocument/2006/customXml" ds:itemID="{A1F65194-C8AC-42DC-B613-FFD39AFDEEDB}">
+<ds:datastoreItem xmlns:ds="http://schemas.openxmlformats.org/officeDocument/2006/customXml" ds:itemID="{C0BCB2FD-2750-49C4-A46D-11739DD2DBA6}">
   <ds:schemaRefs>
     <ds:schemaRef ds:uri="http://schemas.openxmlformats.org/officeDocument/2006/bibliography"/>
   </ds:schemaRefs>

</xml_diff>

<commit_message>
Spell check of abstracts.docx is done. Add health and safety(has) certification and second path. Also add some photo and pictures.
</commit_message>
<xml_diff>
--- a/diploma/trunk/doc/abstracts.docx
+++ b/diploma/trunk/doc/abstracts.docx
@@ -115,12 +115,12 @@
     </w:p>
     <w:p>
       <w:pPr>
-        <w:pStyle w:val="BodyText"/>
-      </w:pPr>
-    </w:p>
-    <w:p>
-      <w:pPr>
-        <w:pStyle w:val="BodyText"/>
+        <w:pStyle w:val="a1"/>
+      </w:pPr>
+    </w:p>
+    <w:p>
+      <w:pPr>
+        <w:pStyle w:val="a1"/>
       </w:pPr>
       <w:r>
         <w:t xml:space="preserve">Быстрорастущий уровень </w:t>
@@ -173,7 +173,7 @@
     </w:p>
     <w:p>
       <w:pPr>
-        <w:pStyle w:val="BodyText"/>
+        <w:pStyle w:val="a1"/>
       </w:pPr>
       <w:r>
         <w:t>П</w:t>
@@ -241,7 +241,7 @@
     </w:p>
     <w:p>
       <w:pPr>
-        <w:pStyle w:val="BodyText"/>
+        <w:pStyle w:val="a1"/>
       </w:pPr>
       <w:r>
         <w:t xml:space="preserve">Авторами предлагается </w:t>
@@ -256,7 +256,13 @@
         <w:t>распределенной системы мониторинга</w:t>
       </w:r>
       <w:r>
-        <w:t xml:space="preserve"> и диспетчерезации процессов гетерогенной среды</w:t>
+        <w:t xml:space="preserve"> и </w:t>
+      </w:r>
+      <w:r>
+        <w:t>диспетчеризации</w:t>
+      </w:r>
+      <w:r>
+        <w:t xml:space="preserve"> процессов гетерогенной среды</w:t>
       </w:r>
       <w:r>
         <w:t xml:space="preserve">, которая  позволяет обеспечить выполнение  перечисленных  требований. Основополагающая идея </w:t>
@@ -285,10 +291,13 @@
     </w:p>
     <w:p>
       <w:pPr>
-        <w:pStyle w:val="BodyText"/>
-      </w:pPr>
-      <w:r>
-        <w:t>Теоритическая модель</w:t>
+        <w:pStyle w:val="a1"/>
+      </w:pPr>
+      <w:r>
+        <w:t>Теоретическая</w:t>
+      </w:r>
+      <w:r>
+        <w:t xml:space="preserve"> модель</w:t>
       </w:r>
       <w:r>
         <w:t xml:space="preserve"> </w:t>
@@ -368,7 +377,7 @@
     </w:p>
     <w:p>
       <w:pPr>
-        <w:pStyle w:val="BodyText"/>
+        <w:pStyle w:val="a1"/>
       </w:pPr>
       <w:r>
         <w:t xml:space="preserve">Под </w:t>
@@ -421,7 +430,7 @@
     </w:p>
     <w:p>
       <w:pPr>
-        <w:pStyle w:val="BodyText"/>
+        <w:pStyle w:val="a1"/>
       </w:pPr>
       <w:r>
         <w:t xml:space="preserve">В качестве </w:t>
@@ -435,7 +444,7 @@
     </w:p>
     <w:p>
       <w:pPr>
-        <w:pStyle w:val="BodyText"/>
+        <w:pStyle w:val="a1"/>
       </w:pPr>
       <w:r>
         <w:rPr>
@@ -473,7 +482,7 @@
     </w:p>
     <w:p>
       <w:pPr>
-        <w:pStyle w:val="BodyText"/>
+        <w:pStyle w:val="a1"/>
       </w:pPr>
       <w:r>
         <w:t xml:space="preserve"> </w:t>
@@ -481,7 +490,7 @@
     </w:p>
     <w:p>
       <w:pPr>
-        <w:pStyle w:val="BodyText"/>
+        <w:pStyle w:val="a1"/>
         <w:jc w:val="center"/>
       </w:pPr>
       <w:r>
@@ -528,7 +537,7 @@
     </w:p>
     <w:p>
       <w:pPr>
-        <w:pStyle w:val="Caption"/>
+        <w:pStyle w:val="af0"/>
       </w:pPr>
       <w:r>
         <w:t xml:space="preserve">Рисунок </w:t>
@@ -545,7 +554,7 @@
     </w:p>
     <w:p>
       <w:pPr>
-        <w:pStyle w:val="BodyText"/>
+        <w:pStyle w:val="a1"/>
       </w:pPr>
       <w:r>
         <w:lastRenderedPageBreak/>
@@ -635,12 +644,12 @@
     </w:p>
     <w:p>
       <w:pPr>
-        <w:pStyle w:val="BodyText"/>
-      </w:pPr>
-    </w:p>
-    <w:p>
-      <w:pPr>
-        <w:pStyle w:val="BodyText"/>
+        <w:pStyle w:val="a1"/>
+      </w:pPr>
+    </w:p>
+    <w:p>
+      <w:pPr>
+        <w:pStyle w:val="a1"/>
       </w:pPr>
       <w:r>
         <w:rPr>
@@ -686,7 +695,7 @@
     </w:p>
     <w:p>
       <w:pPr>
-        <w:pStyle w:val="Caption"/>
+        <w:pStyle w:val="af0"/>
       </w:pPr>
       <w:r>
         <w:t xml:space="preserve">Рисунок </w:t>
@@ -700,10 +709,16 @@
     </w:p>
     <w:p>
       <w:pPr>
-        <w:pStyle w:val="BodyText"/>
-      </w:pPr>
-      <w:r>
-        <w:t>Служба мониторинга характирезуется своим внутренним непротиворечивым состоянием – активным или пассивным. Активное состояние наделяет службу дополнительными обязанностями по отношению к соседним узлам: планирование запусков модулей мониторинга;</w:t>
+        <w:pStyle w:val="a1"/>
+      </w:pPr>
+      <w:r>
+        <w:t xml:space="preserve">Служба мониторинга </w:t>
+      </w:r>
+      <w:r>
+        <w:t>характеризуется</w:t>
+      </w:r>
+      <w:r>
+        <w:t xml:space="preserve"> своим внутренним непротиворечивым состоянием – активным или пассивным. Активное состояние наделяет службу дополнительными обязанностями по отношению к соседним узлам: планирование запусков модулей мониторинга;</w:t>
       </w:r>
       <w:r>
         <w:t xml:space="preserve"> </w:t>
@@ -720,7 +735,7 @@
     </w:p>
     <w:p>
       <w:pPr>
-        <w:pStyle w:val="BodyText"/>
+        <w:pStyle w:val="a1"/>
       </w:pPr>
       <w:r>
         <w:t xml:space="preserve">Существуют </w:t>
@@ -776,7 +791,7 @@
     </w:p>
     <w:p>
       <w:pPr>
-        <w:pStyle w:val="BodyText"/>
+        <w:pStyle w:val="a1"/>
       </w:pPr>
       <w:r>
         <w:t>В некотором смысле, ф</w:t>
@@ -826,7 +841,7 @@
     </w:p>
     <w:p>
       <w:pPr>
-        <w:pStyle w:val="BodyText"/>
+        <w:pStyle w:val="a1"/>
         <w:keepNext/>
       </w:pPr>
       <w:r>
@@ -874,7 +889,7 @@
     </w:p>
     <w:p>
       <w:pPr>
-        <w:pStyle w:val="Caption"/>
+        <w:pStyle w:val="af0"/>
       </w:pPr>
       <w:r>
         <w:t>Рисунок 3 – Состояния службы мониторинга</w:t>
@@ -882,7 +897,7 @@
     </w:p>
     <w:p>
       <w:pPr>
-        <w:pStyle w:val="BodyText"/>
+        <w:pStyle w:val="a1"/>
       </w:pPr>
       <w:r>
         <w:t xml:space="preserve">Можно </w:t>
@@ -929,12 +944,12 @@
     </w:p>
     <w:p>
       <w:pPr>
-        <w:pStyle w:val="BodyText"/>
-      </w:pPr>
-    </w:p>
-    <w:p>
-      <w:pPr>
-        <w:pStyle w:val="BodyText"/>
+        <w:pStyle w:val="a1"/>
+      </w:pPr>
+    </w:p>
+    <w:p>
+      <w:pPr>
+        <w:pStyle w:val="a1"/>
       </w:pPr>
       <w:r>
         <w:t>Список литературы</w:t>
@@ -942,12 +957,12 @@
     </w:p>
     <w:p>
       <w:pPr>
-        <w:pStyle w:val="BodyText"/>
-      </w:pPr>
-    </w:p>
-    <w:p>
-      <w:pPr>
-        <w:pStyle w:val="BodyText"/>
+        <w:pStyle w:val="a1"/>
+      </w:pPr>
+    </w:p>
+    <w:p>
+      <w:pPr>
+        <w:pStyle w:val="a1"/>
         <w:numPr>
           <w:ilvl w:val="0"/>
           <w:numId w:val="2"/>
@@ -967,7 +982,7 @@
     </w:p>
     <w:p>
       <w:pPr>
-        <w:pStyle w:val="BodyText"/>
+        <w:pStyle w:val="a1"/>
         <w:numPr>
           <w:ilvl w:val="0"/>
           <w:numId w:val="2"/>
@@ -1023,7 +1038,7 @@
     </w:p>
     <w:p>
       <w:pPr>
-        <w:pStyle w:val="BodyText"/>
+        <w:pStyle w:val="a1"/>
         <w:tabs>
           <w:tab w:val="left" w:pos="426"/>
         </w:tabs>
@@ -1045,14 +1060,14 @@
 
 <file path=word/endnotes.xml><?xml version="1.0" encoding="utf-8"?>
 <w:endnotes xmlns:ve="http://schemas.openxmlformats.org/markup-compatibility/2006" xmlns:o="urn:schemas-microsoft-com:office:office" xmlns:r="http://schemas.openxmlformats.org/officeDocument/2006/relationships" xmlns:m="http://schemas.openxmlformats.org/officeDocument/2006/math" xmlns:v="urn:schemas-microsoft-com:vml" xmlns:wp="http://schemas.openxmlformats.org/drawingml/2006/wordprocessingDrawing" xmlns:w10="urn:schemas-microsoft-com:office:word" xmlns:w="http://schemas.openxmlformats.org/wordprocessingml/2006/main" xmlns:wne="http://schemas.microsoft.com/office/word/2006/wordml">
-  <w:endnote w:type="separator" w:id="-1">
+  <w:endnote w:type="separator" w:id="0">
     <w:p>
       <w:r>
         <w:separator/>
       </w:r>
     </w:p>
   </w:endnote>
-  <w:endnote w:type="continuationSeparator" w:id="0">
+  <w:endnote w:type="continuationSeparator" w:id="1">
     <w:p>
       <w:r>
         <w:continuationSeparator/>
@@ -1064,14 +1079,14 @@
 
 <file path=word/footnotes.xml><?xml version="1.0" encoding="utf-8"?>
 <w:footnotes xmlns:ve="http://schemas.openxmlformats.org/markup-compatibility/2006" xmlns:o="urn:schemas-microsoft-com:office:office" xmlns:r="http://schemas.openxmlformats.org/officeDocument/2006/relationships" xmlns:m="http://schemas.openxmlformats.org/officeDocument/2006/math" xmlns:v="urn:schemas-microsoft-com:vml" xmlns:wp="http://schemas.openxmlformats.org/drawingml/2006/wordprocessingDrawing" xmlns:w10="urn:schemas-microsoft-com:office:word" xmlns:w="http://schemas.openxmlformats.org/wordprocessingml/2006/main" xmlns:wne="http://schemas.microsoft.com/office/word/2006/wordml">
-  <w:footnote w:type="separator" w:id="-1">
+  <w:footnote w:type="separator" w:id="0">
     <w:p>
       <w:r>
         <w:separator/>
       </w:r>
     </w:p>
   </w:footnote>
-  <w:footnote w:type="continuationSeparator" w:id="0">
+  <w:footnote w:type="continuationSeparator" w:id="1">
     <w:p>
       <w:r>
         <w:continuationSeparator/>
@@ -1090,7 +1105,7 @@
     <w:lvl w:ilvl="0">
       <w:start w:val="1"/>
       <w:numFmt w:val="none"/>
-      <w:pStyle w:val="Heading1"/>
+      <w:pStyle w:val="1"/>
       <w:lvlText w:val=""/>
       <w:lvlJc w:val="left"/>
       <w:pPr>
@@ -1103,7 +1118,7 @@
     <w:lvl w:ilvl="1">
       <w:start w:val="1"/>
       <w:numFmt w:val="none"/>
-      <w:pStyle w:val="Heading2"/>
+      <w:pStyle w:val="2"/>
       <w:lvlText w:val=""/>
       <w:lvlJc w:val="left"/>
       <w:pPr>
@@ -1559,7 +1574,7 @@
     <w:lsdException w:name="Bibliography" w:uiPriority="37"/>
     <w:lsdException w:name="TOC Heading" w:uiPriority="39" w:qFormat="1"/>
   </w:latentStyles>
-  <w:style w:type="paragraph" w:default="1" w:styleId="Normal">
+  <w:style w:type="paragraph" w:default="1" w:styleId="a">
     <w:name w:val="Normal"/>
     <w:qFormat/>
     <w:rsid w:val="003C4F2B"/>
@@ -1574,10 +1589,10 @@
       <w:lang w:eastAsia="ar-SA"/>
     </w:rPr>
   </w:style>
-  <w:style w:type="paragraph" w:styleId="Heading1">
+  <w:style w:type="paragraph" w:styleId="1">
     <w:name w:val="heading 1"/>
-    <w:basedOn w:val="a"/>
-    <w:next w:val="BodyText"/>
+    <w:basedOn w:val="a0"/>
+    <w:next w:val="a1"/>
     <w:qFormat/>
     <w:rsid w:val="003C4F2B"/>
     <w:pPr>
@@ -1593,10 +1608,10 @@
       <w:szCs w:val="32"/>
     </w:rPr>
   </w:style>
-  <w:style w:type="paragraph" w:styleId="Heading2">
+  <w:style w:type="paragraph" w:styleId="2">
     <w:name w:val="heading 2"/>
-    <w:basedOn w:val="a"/>
-    <w:next w:val="BodyText"/>
+    <w:basedOn w:val="a0"/>
+    <w:next w:val="a1"/>
     <w:qFormat/>
     <w:rsid w:val="003C4F2B"/>
     <w:pPr>
@@ -1613,13 +1628,13 @@
       <w:iCs/>
     </w:rPr>
   </w:style>
-  <w:style w:type="character" w:default="1" w:styleId="DefaultParagraphFont">
+  <w:style w:type="character" w:default="1" w:styleId="a2">
     <w:name w:val="Default Paragraph Font"/>
     <w:uiPriority w:val="1"/>
     <w:semiHidden/>
     <w:unhideWhenUsed/>
   </w:style>
-  <w:style w:type="table" w:default="1" w:styleId="TableNormal">
+  <w:style w:type="table" w:default="1" w:styleId="a3">
     <w:name w:val="Normal Table"/>
     <w:uiPriority w:val="99"/>
     <w:semiHidden/>
@@ -1635,7 +1650,7 @@
       </w:tblCellMar>
     </w:tblPr>
   </w:style>
-  <w:style w:type="numbering" w:default="1" w:styleId="NoList">
+  <w:style w:type="numbering" w:default="1" w:styleId="a4">
     <w:name w:val="No List"/>
     <w:uiPriority w:val="99"/>
     <w:semiHidden/>
@@ -1649,7 +1664,7 @@
     <w:name w:val="WW-Absatz-Standardschriftart"/>
     <w:rsid w:val="003C4F2B"/>
   </w:style>
-  <w:style w:type="character" w:customStyle="1" w:styleId="1">
+  <w:style w:type="character" w:customStyle="1" w:styleId="10">
     <w:name w:val="Основной шрифт абзаца1"/>
     <w:rsid w:val="003C4F2B"/>
   </w:style>
@@ -1665,11 +1680,11 @@
     <w:name w:val="WW-Absatz-Standardschriftart111"/>
     <w:rsid w:val="003C4F2B"/>
   </w:style>
-  <w:style w:type="character" w:customStyle="1" w:styleId="a0">
+  <w:style w:type="character" w:customStyle="1" w:styleId="a5">
     <w:name w:val="Символ нумерации"/>
     <w:rsid w:val="003C4F2B"/>
   </w:style>
-  <w:style w:type="character" w:styleId="Hyperlink">
+  <w:style w:type="character" w:styleId="a6">
     <w:name w:val="Hyperlink"/>
     <w:semiHidden/>
     <w:rsid w:val="003C4F2B"/>
@@ -1678,10 +1693,10 @@
       <w:u w:val="single"/>
     </w:rPr>
   </w:style>
-  <w:style w:type="paragraph" w:customStyle="1" w:styleId="a">
+  <w:style w:type="paragraph" w:customStyle="1" w:styleId="a0">
     <w:name w:val="Заголовок"/>
-    <w:basedOn w:val="Normal"/>
-    <w:next w:val="BodyText"/>
+    <w:basedOn w:val="a"/>
+    <w:next w:val="a1"/>
     <w:rsid w:val="003C4F2B"/>
     <w:pPr>
       <w:keepNext/>
@@ -1693,9 +1708,9 @@
       <w:szCs w:val="28"/>
     </w:rPr>
   </w:style>
-  <w:style w:type="paragraph" w:styleId="BodyText">
+  <w:style w:type="paragraph" w:styleId="a1">
     <w:name w:val="Body Text"/>
-    <w:basedOn w:val="Normal"/>
+    <w:basedOn w:val="a"/>
     <w:semiHidden/>
     <w:rsid w:val="003C4F2B"/>
     <w:pPr>
@@ -1707,18 +1722,18 @@
       <w:sz w:val="24"/>
     </w:rPr>
   </w:style>
-  <w:style w:type="paragraph" w:styleId="List">
+  <w:style w:type="paragraph" w:styleId="a7">
     <w:name w:val="List"/>
-    <w:basedOn w:val="BodyText"/>
+    <w:basedOn w:val="a1"/>
     <w:semiHidden/>
     <w:rsid w:val="003C4F2B"/>
     <w:rPr>
       <w:rFonts w:ascii="Arial" w:hAnsi="Arial" w:cs="Tahoma"/>
     </w:rPr>
   </w:style>
-  <w:style w:type="paragraph" w:customStyle="1" w:styleId="2">
+  <w:style w:type="paragraph" w:customStyle="1" w:styleId="20">
     <w:name w:val="Название2"/>
-    <w:basedOn w:val="Normal"/>
+    <w:basedOn w:val="a"/>
     <w:rsid w:val="003C4F2B"/>
     <w:pPr>
       <w:suppressLineNumbers/>
@@ -1730,9 +1745,9 @@
       <w:iCs/>
     </w:rPr>
   </w:style>
-  <w:style w:type="paragraph" w:customStyle="1" w:styleId="20">
+  <w:style w:type="paragraph" w:customStyle="1" w:styleId="21">
     <w:name w:val="Указатель2"/>
-    <w:basedOn w:val="Normal"/>
+    <w:basedOn w:val="a"/>
     <w:rsid w:val="003C4F2B"/>
     <w:pPr>
       <w:suppressLineNumbers/>
@@ -1741,9 +1756,9 @@
       <w:rFonts w:cs="Tahoma"/>
     </w:rPr>
   </w:style>
-  <w:style w:type="paragraph" w:customStyle="1" w:styleId="10">
+  <w:style w:type="paragraph" w:customStyle="1" w:styleId="11">
     <w:name w:val="Название1"/>
-    <w:basedOn w:val="Normal"/>
+    <w:basedOn w:val="a"/>
     <w:rsid w:val="003C4F2B"/>
     <w:pPr>
       <w:suppressLineNumbers/>
@@ -1755,9 +1770,9 @@
       <w:iCs/>
     </w:rPr>
   </w:style>
-  <w:style w:type="paragraph" w:customStyle="1" w:styleId="11">
+  <w:style w:type="paragraph" w:customStyle="1" w:styleId="12">
     <w:name w:val="Указатель1"/>
-    <w:basedOn w:val="Normal"/>
+    <w:basedOn w:val="a"/>
     <w:rsid w:val="003C4F2B"/>
     <w:pPr>
       <w:suppressLineNumbers/>
@@ -1766,9 +1781,9 @@
       <w:rFonts w:cs="Tahoma"/>
     </w:rPr>
   </w:style>
-  <w:style w:type="paragraph" w:customStyle="1" w:styleId="a1">
+  <w:style w:type="paragraph" w:customStyle="1" w:styleId="a8">
     <w:name w:val="Рисунок"/>
-    <w:basedOn w:val="10"/>
+    <w:basedOn w:val="11"/>
     <w:rsid w:val="003C4F2B"/>
     <w:pPr>
       <w:jc w:val="center"/>
@@ -1779,15 +1794,15 @@
       <w:sz w:val="24"/>
     </w:rPr>
   </w:style>
-  <w:style w:type="paragraph" w:customStyle="1" w:styleId="a2">
+  <w:style w:type="paragraph" w:customStyle="1" w:styleId="a9">
     <w:name w:val="Содержимое врезки"/>
-    <w:basedOn w:val="BodyText"/>
+    <w:basedOn w:val="a1"/>
     <w:rsid w:val="003C4F2B"/>
   </w:style>
-  <w:style w:type="paragraph" w:styleId="Header">
+  <w:style w:type="paragraph" w:styleId="aa">
     <w:name w:val="header"/>
-    <w:basedOn w:val="Normal"/>
-    <w:link w:val="HeaderChar"/>
+    <w:basedOn w:val="a"/>
+    <w:link w:val="ab"/>
     <w:uiPriority w:val="99"/>
     <w:semiHidden/>
     <w:unhideWhenUsed/>
@@ -1799,10 +1814,10 @@
       </w:tabs>
     </w:pPr>
   </w:style>
-  <w:style w:type="character" w:customStyle="1" w:styleId="HeaderChar">
-    <w:name w:val="Header Char"/>
-    <w:basedOn w:val="DefaultParagraphFont"/>
-    <w:link w:val="Header"/>
+  <w:style w:type="character" w:customStyle="1" w:styleId="ab">
+    <w:name w:val="Верхний колонтитул Знак"/>
+    <w:basedOn w:val="a2"/>
+    <w:link w:val="aa"/>
     <w:uiPriority w:val="99"/>
     <w:semiHidden/>
     <w:rsid w:val="00FA0C9D"/>
@@ -1813,10 +1828,10 @@
       <w:lang w:eastAsia="ar-SA"/>
     </w:rPr>
   </w:style>
-  <w:style w:type="paragraph" w:styleId="Footer">
+  <w:style w:type="paragraph" w:styleId="ac">
     <w:name w:val="footer"/>
-    <w:basedOn w:val="Normal"/>
-    <w:link w:val="FooterChar"/>
+    <w:basedOn w:val="a"/>
+    <w:link w:val="ad"/>
     <w:uiPriority w:val="99"/>
     <w:semiHidden/>
     <w:unhideWhenUsed/>
@@ -1828,10 +1843,10 @@
       </w:tabs>
     </w:pPr>
   </w:style>
-  <w:style w:type="character" w:customStyle="1" w:styleId="FooterChar">
-    <w:name w:val="Footer Char"/>
-    <w:basedOn w:val="DefaultParagraphFont"/>
-    <w:link w:val="Footer"/>
+  <w:style w:type="character" w:customStyle="1" w:styleId="ad">
+    <w:name w:val="Нижний колонтитул Знак"/>
+    <w:basedOn w:val="a2"/>
+    <w:link w:val="ac"/>
     <w:uiPriority w:val="99"/>
     <w:semiHidden/>
     <w:rsid w:val="00FA0C9D"/>
@@ -1842,10 +1857,10 @@
       <w:lang w:eastAsia="ar-SA"/>
     </w:rPr>
   </w:style>
-  <w:style w:type="paragraph" w:styleId="BalloonText">
+  <w:style w:type="paragraph" w:styleId="ae">
     <w:name w:val="Balloon Text"/>
-    <w:basedOn w:val="Normal"/>
-    <w:link w:val="BalloonTextChar"/>
+    <w:basedOn w:val="a"/>
+    <w:link w:val="af"/>
     <w:uiPriority w:val="99"/>
     <w:semiHidden/>
     <w:unhideWhenUsed/>
@@ -1856,10 +1871,10 @@
       <w:szCs w:val="16"/>
     </w:rPr>
   </w:style>
-  <w:style w:type="character" w:customStyle="1" w:styleId="BalloonTextChar">
-    <w:name w:val="Balloon Text Char"/>
-    <w:basedOn w:val="DefaultParagraphFont"/>
-    <w:link w:val="BalloonText"/>
+  <w:style w:type="character" w:customStyle="1" w:styleId="af">
+    <w:name w:val="Текст выноски Знак"/>
+    <w:basedOn w:val="a2"/>
+    <w:link w:val="ae"/>
     <w:uiPriority w:val="99"/>
     <w:semiHidden/>
     <w:rsid w:val="00FC3B1F"/>
@@ -1871,10 +1886,10 @@
       <w:lang w:eastAsia="ar-SA"/>
     </w:rPr>
   </w:style>
-  <w:style w:type="paragraph" w:styleId="Caption">
+  <w:style w:type="paragraph" w:styleId="af0">
     <w:name w:val="caption"/>
-    <w:basedOn w:val="Normal"/>
-    <w:next w:val="Normal"/>
+    <w:basedOn w:val="a"/>
+    <w:next w:val="a"/>
     <w:uiPriority w:val="35"/>
     <w:unhideWhenUsed/>
     <w:qFormat/>
@@ -1890,11 +1905,11 @@
       <w:szCs w:val="18"/>
     </w:rPr>
   </w:style>
-  <w:style w:type="paragraph" w:styleId="Title">
+  <w:style w:type="paragraph" w:styleId="af1">
     <w:name w:val="Title"/>
-    <w:basedOn w:val="Normal"/>
-    <w:next w:val="Normal"/>
-    <w:link w:val="TitleChar"/>
+    <w:basedOn w:val="a"/>
+    <w:next w:val="a"/>
+    <w:link w:val="af2"/>
     <w:uiPriority w:val="10"/>
     <w:qFormat/>
     <w:rsid w:val="007717AB"/>
@@ -1914,10 +1929,10 @@
       <w:szCs w:val="52"/>
     </w:rPr>
   </w:style>
-  <w:style w:type="character" w:customStyle="1" w:styleId="TitleChar">
-    <w:name w:val="Title Char"/>
-    <w:basedOn w:val="DefaultParagraphFont"/>
-    <w:link w:val="Title"/>
+  <w:style w:type="character" w:customStyle="1" w:styleId="af2">
+    <w:name w:val="Название Знак"/>
+    <w:basedOn w:val="a2"/>
+    <w:link w:val="af1"/>
     <w:uiPriority w:val="10"/>
     <w:rsid w:val="007717AB"/>
     <w:rPr>
@@ -1930,11 +1945,11 @@
       <w:lang w:eastAsia="ar-SA"/>
     </w:rPr>
   </w:style>
-  <w:style w:type="paragraph" w:styleId="Subtitle">
+  <w:style w:type="paragraph" w:styleId="af3">
     <w:name w:val="Subtitle"/>
-    <w:basedOn w:val="Normal"/>
-    <w:next w:val="Normal"/>
-    <w:link w:val="SubtitleChar"/>
+    <w:basedOn w:val="a"/>
+    <w:next w:val="a"/>
+    <w:link w:val="af4"/>
     <w:uiPriority w:val="11"/>
     <w:qFormat/>
     <w:rsid w:val="007717AB"/>
@@ -1952,10 +1967,10 @@
       <w:sz w:val="24"/>
     </w:rPr>
   </w:style>
-  <w:style w:type="character" w:customStyle="1" w:styleId="SubtitleChar">
-    <w:name w:val="Subtitle Char"/>
-    <w:basedOn w:val="DefaultParagraphFont"/>
-    <w:link w:val="Subtitle"/>
+  <w:style w:type="character" w:customStyle="1" w:styleId="af4">
+    <w:name w:val="Подзаголовок Знак"/>
+    <w:basedOn w:val="a2"/>
+    <w:link w:val="af3"/>
     <w:uiPriority w:val="11"/>
     <w:rsid w:val="007717AB"/>
     <w:rPr>
@@ -1970,9 +1985,9 @@
       <w:lang w:eastAsia="ar-SA"/>
     </w:rPr>
   </w:style>
-  <w:style w:type="character" w:styleId="SubtleEmphasis">
+  <w:style w:type="character" w:styleId="af5">
     <w:name w:val="Subtle Emphasis"/>
-    <w:basedOn w:val="DefaultParagraphFont"/>
+    <w:basedOn w:val="a2"/>
     <w:uiPriority w:val="19"/>
     <w:qFormat/>
     <w:rsid w:val="007717AB"/>
@@ -1982,9 +1997,9 @@
       <w:color w:val="808080" w:themeColor="text1" w:themeTint="7F"/>
     </w:rPr>
   </w:style>
-  <w:style w:type="character" w:styleId="Emphasis">
+  <w:style w:type="character" w:styleId="af6">
     <w:name w:val="Emphasis"/>
-    <w:basedOn w:val="DefaultParagraphFont"/>
+    <w:basedOn w:val="a2"/>
     <w:uiPriority w:val="20"/>
     <w:qFormat/>
     <w:rsid w:val="007717AB"/>
@@ -1993,9 +2008,9 @@
       <w:iCs/>
     </w:rPr>
   </w:style>
-  <w:style w:type="character" w:styleId="IntenseEmphasis">
+  <w:style w:type="character" w:styleId="af7">
     <w:name w:val="Intense Emphasis"/>
-    <w:basedOn w:val="DefaultParagraphFont"/>
+    <w:basedOn w:val="a2"/>
     <w:uiPriority w:val="21"/>
     <w:qFormat/>
     <w:rsid w:val="007717AB"/>
@@ -2007,9 +2022,9 @@
       <w:color w:val="4F81BD" w:themeColor="accent1"/>
     </w:rPr>
   </w:style>
-  <w:style w:type="character" w:styleId="Strong">
+  <w:style w:type="character" w:styleId="af8">
     <w:name w:val="Strong"/>
-    <w:basedOn w:val="DefaultParagraphFont"/>
+    <w:basedOn w:val="a2"/>
     <w:uiPriority w:val="22"/>
     <w:qFormat/>
     <w:rsid w:val="007717AB"/>
@@ -2018,11 +2033,11 @@
       <w:bCs/>
     </w:rPr>
   </w:style>
-  <w:style w:type="paragraph" w:styleId="IntenseQuote">
+  <w:style w:type="paragraph" w:styleId="af9">
     <w:name w:val="Intense Quote"/>
-    <w:basedOn w:val="Normal"/>
-    <w:next w:val="Normal"/>
-    <w:link w:val="IntenseQuoteChar"/>
+    <w:basedOn w:val="a"/>
+    <w:next w:val="a"/>
+    <w:link w:val="afa"/>
     <w:uiPriority w:val="30"/>
     <w:qFormat/>
     <w:rsid w:val="007717AB"/>
@@ -2041,10 +2056,10 @@
       <w:color w:val="4F81BD" w:themeColor="accent1"/>
     </w:rPr>
   </w:style>
-  <w:style w:type="character" w:customStyle="1" w:styleId="IntenseQuoteChar">
-    <w:name w:val="Intense Quote Char"/>
-    <w:basedOn w:val="DefaultParagraphFont"/>
-    <w:link w:val="IntenseQuote"/>
+  <w:style w:type="character" w:customStyle="1" w:styleId="afa">
+    <w:name w:val="Выделенная цитата Знак"/>
+    <w:basedOn w:val="a2"/>
+    <w:link w:val="af9"/>
     <w:uiPriority w:val="30"/>
     <w:rsid w:val="007717AB"/>
     <w:rPr>
@@ -2059,9 +2074,9 @@
       <w:lang w:eastAsia="ar-SA"/>
     </w:rPr>
   </w:style>
-  <w:style w:type="character" w:styleId="SubtleReference">
+  <w:style w:type="character" w:styleId="afb">
     <w:name w:val="Subtle Reference"/>
-    <w:basedOn w:val="DefaultParagraphFont"/>
+    <w:basedOn w:val="a2"/>
     <w:uiPriority w:val="31"/>
     <w:qFormat/>
     <w:rsid w:val="007717AB"/>
@@ -2071,9 +2086,9 @@
       <w:u w:val="single"/>
     </w:rPr>
   </w:style>
-  <w:style w:type="character" w:styleId="BookTitle">
+  <w:style w:type="character" w:styleId="afc">
     <w:name w:val="Book Title"/>
-    <w:basedOn w:val="DefaultParagraphFont"/>
+    <w:basedOn w:val="a2"/>
     <w:uiPriority w:val="33"/>
     <w:qFormat/>
     <w:rsid w:val="007717AB"/>
@@ -2084,9 +2099,9 @@
       <w:spacing w:val="5"/>
     </w:rPr>
   </w:style>
-  <w:style w:type="paragraph" w:styleId="ListParagraph">
+  <w:style w:type="paragraph" w:styleId="afd">
     <w:name w:val="List Paragraph"/>
-    <w:basedOn w:val="Normal"/>
+    <w:basedOn w:val="a"/>
     <w:uiPriority w:val="34"/>
     <w:qFormat/>
     <w:rsid w:val="007717AB"/>

</xml_diff>

<commit_message>
first part of diploma has been finished!
</commit_message>
<xml_diff>
--- a/diploma/trunk/doc/abstracts.docx
+++ b/diploma/trunk/doc/abstracts.docx
@@ -115,12 +115,12 @@
     </w:p>
     <w:p>
       <w:pPr>
-        <w:pStyle w:val="a1"/>
-      </w:pPr>
-    </w:p>
-    <w:p>
-      <w:pPr>
-        <w:pStyle w:val="a1"/>
+        <w:pStyle w:val="BodyText"/>
+      </w:pPr>
+    </w:p>
+    <w:p>
+      <w:pPr>
+        <w:pStyle w:val="BodyText"/>
       </w:pPr>
       <w:r>
         <w:t xml:space="preserve">Быстрорастущий уровень </w:t>
@@ -173,7 +173,7 @@
     </w:p>
     <w:p>
       <w:pPr>
-        <w:pStyle w:val="a1"/>
+        <w:pStyle w:val="BodyText"/>
       </w:pPr>
       <w:r>
         <w:t>П</w:t>
@@ -241,7 +241,7 @@
     </w:p>
     <w:p>
       <w:pPr>
-        <w:pStyle w:val="a1"/>
+        <w:pStyle w:val="BodyText"/>
       </w:pPr>
       <w:r>
         <w:t xml:space="preserve">Авторами предлагается </w:t>
@@ -286,12 +286,21 @@
         <w:t xml:space="preserve">, а также </w:t>
       </w:r>
       <w:r>
-        <w:t>свойств распределенных систем в процессе эксплуатации.</w:t>
-      </w:r>
-    </w:p>
-    <w:p>
-      <w:pPr>
-        <w:pStyle w:val="a1"/>
+        <w:t>свойств распределенных систем в процессе эксплуатации</w:t>
+      </w:r>
+      <w:r>
+        <w:t xml:space="preserve"> </w:t>
+      </w:r>
+      <w:r>
+        <w:t>[3]</w:t>
+      </w:r>
+      <w:r>
+        <w:t>.</w:t>
+      </w:r>
+    </w:p>
+    <w:p>
+      <w:pPr>
+        <w:pStyle w:val="BodyText"/>
       </w:pPr>
       <w:r>
         <w:t>Теоретическая</w:t>
@@ -377,7 +386,7 @@
     </w:p>
     <w:p>
       <w:pPr>
-        <w:pStyle w:val="a1"/>
+        <w:pStyle w:val="BodyText"/>
       </w:pPr>
       <w:r>
         <w:t xml:space="preserve">Под </w:t>
@@ -430,7 +439,7 @@
     </w:p>
     <w:p>
       <w:pPr>
-        <w:pStyle w:val="a1"/>
+        <w:pStyle w:val="BodyText"/>
       </w:pPr>
       <w:r>
         <w:t xml:space="preserve">В качестве </w:t>
@@ -444,7 +453,7 @@
     </w:p>
     <w:p>
       <w:pPr>
-        <w:pStyle w:val="a1"/>
+        <w:pStyle w:val="BodyText"/>
       </w:pPr>
       <w:r>
         <w:rPr>
@@ -482,7 +491,7 @@
     </w:p>
     <w:p>
       <w:pPr>
-        <w:pStyle w:val="a1"/>
+        <w:pStyle w:val="BodyText"/>
       </w:pPr>
       <w:r>
         <w:t xml:space="preserve"> </w:t>
@@ -490,7 +499,7 @@
     </w:p>
     <w:p>
       <w:pPr>
-        <w:pStyle w:val="a1"/>
+        <w:pStyle w:val="BodyText"/>
         <w:jc w:val="center"/>
       </w:pPr>
       <w:r>
@@ -537,7 +546,7 @@
     </w:p>
     <w:p>
       <w:pPr>
-        <w:pStyle w:val="af0"/>
+        <w:pStyle w:val="Caption"/>
       </w:pPr>
       <w:r>
         <w:t xml:space="preserve">Рисунок </w:t>
@@ -554,7 +563,7 @@
     </w:p>
     <w:p>
       <w:pPr>
-        <w:pStyle w:val="a1"/>
+        <w:pStyle w:val="BodyText"/>
       </w:pPr>
       <w:r>
         <w:lastRenderedPageBreak/>
@@ -644,12 +653,12 @@
     </w:p>
     <w:p>
       <w:pPr>
-        <w:pStyle w:val="a1"/>
-      </w:pPr>
-    </w:p>
-    <w:p>
-      <w:pPr>
-        <w:pStyle w:val="a1"/>
+        <w:pStyle w:val="BodyText"/>
+      </w:pPr>
+    </w:p>
+    <w:p>
+      <w:pPr>
+        <w:pStyle w:val="BodyText"/>
       </w:pPr>
       <w:r>
         <w:rPr>
@@ -695,7 +704,7 @@
     </w:p>
     <w:p>
       <w:pPr>
-        <w:pStyle w:val="af0"/>
+        <w:pStyle w:val="Caption"/>
       </w:pPr>
       <w:r>
         <w:t xml:space="preserve">Рисунок </w:t>
@@ -709,7 +718,7 @@
     </w:p>
     <w:p>
       <w:pPr>
-        <w:pStyle w:val="a1"/>
+        <w:pStyle w:val="BodyText"/>
       </w:pPr>
       <w:r>
         <w:t xml:space="preserve">Служба мониторинга </w:t>
@@ -735,7 +744,7 @@
     </w:p>
     <w:p>
       <w:pPr>
-        <w:pStyle w:val="a1"/>
+        <w:pStyle w:val="BodyText"/>
       </w:pPr>
       <w:r>
         <w:t xml:space="preserve">Существуют </w:t>
@@ -791,10 +800,16 @@
     </w:p>
     <w:p>
       <w:pPr>
-        <w:pStyle w:val="a1"/>
-      </w:pPr>
-      <w:r>
-        <w:t>В некотором смысле, ф</w:t>
+        <w:pStyle w:val="BodyText"/>
+      </w:pPr>
+      <w:r>
+        <w:t xml:space="preserve">В </w:t>
+      </w:r>
+      <w:r>
+        <w:t xml:space="preserve">определенном </w:t>
+      </w:r>
+      <w:r>
+        <w:t>смысле, ф</w:t>
       </w:r>
       <w:r>
         <w:t>ункционирование службы мониторинга можно описать в терминах конечных автоматов.</w:t>
@@ -841,7 +856,7 @@
     </w:p>
     <w:p>
       <w:pPr>
-        <w:pStyle w:val="a1"/>
+        <w:pStyle w:val="BodyText"/>
         <w:keepNext/>
       </w:pPr>
       <w:r>
@@ -889,7 +904,7 @@
     </w:p>
     <w:p>
       <w:pPr>
-        <w:pStyle w:val="af0"/>
+        <w:pStyle w:val="Caption"/>
       </w:pPr>
       <w:r>
         <w:t>Рисунок 3 – Состояния службы мониторинга</w:t>
@@ -897,7 +912,7 @@
     </w:p>
     <w:p>
       <w:pPr>
-        <w:pStyle w:val="a1"/>
+        <w:pStyle w:val="BodyText"/>
       </w:pPr>
       <w:r>
         <w:t xml:space="preserve">Можно </w:t>
@@ -944,12 +959,12 @@
     </w:p>
     <w:p>
       <w:pPr>
-        <w:pStyle w:val="a1"/>
-      </w:pPr>
-    </w:p>
-    <w:p>
-      <w:pPr>
-        <w:pStyle w:val="a1"/>
+        <w:pStyle w:val="BodyText"/>
+      </w:pPr>
+    </w:p>
+    <w:p>
+      <w:pPr>
+        <w:pStyle w:val="BodyText"/>
       </w:pPr>
       <w:r>
         <w:t>Список литературы</w:t>
@@ -957,12 +972,12 @@
     </w:p>
     <w:p>
       <w:pPr>
-        <w:pStyle w:val="a1"/>
-      </w:pPr>
-    </w:p>
-    <w:p>
-      <w:pPr>
-        <w:pStyle w:val="a1"/>
+        <w:pStyle w:val="BodyText"/>
+      </w:pPr>
+    </w:p>
+    <w:p>
+      <w:pPr>
+        <w:pStyle w:val="BodyText"/>
         <w:numPr>
           <w:ilvl w:val="0"/>
           <w:numId w:val="2"/>
@@ -982,7 +997,7 @@
     </w:p>
     <w:p>
       <w:pPr>
-        <w:pStyle w:val="a1"/>
+        <w:pStyle w:val="BodyText"/>
         <w:numPr>
           <w:ilvl w:val="0"/>
           <w:numId w:val="2"/>
@@ -1038,7 +1053,39 @@
     </w:p>
     <w:p>
       <w:pPr>
-        <w:pStyle w:val="a1"/>
+        <w:pStyle w:val="BodyText"/>
+        <w:numPr>
+          <w:ilvl w:val="0"/>
+          <w:numId w:val="2"/>
+        </w:numPr>
+        <w:tabs>
+          <w:tab w:val="clear" w:pos="720"/>
+          <w:tab w:val="left" w:pos="426"/>
+        </w:tabs>
+        <w:ind w:left="426" w:hanging="426"/>
+      </w:pPr>
+      <w:r>
+        <w:t xml:space="preserve">В. Костюков, Мультагентная распределенная система мониторинга косплексной сетевой инфраструктуры </w:t>
+      </w:r>
+      <w:r>
+        <w:t>[</w:t>
+      </w:r>
+      <w:r>
+        <w:t>Электронный ресурс</w:t>
+      </w:r>
+      <w:r>
+        <w:t>]</w:t>
+      </w:r>
+      <w:r>
+        <w:t xml:space="preserve"> / В.В. Костюков, Е.Н. Крючкова – АлтГТУ, 2010. – Режим доступа: </w:t>
+      </w:r>
+      <w:r>
+        <w:t>http://edu.secna.ru/publication/5/release/47/attachment/19/</w:t>
+      </w:r>
+    </w:p>
+    <w:p>
+      <w:pPr>
+        <w:pStyle w:val="BodyText"/>
         <w:tabs>
           <w:tab w:val="left" w:pos="426"/>
         </w:tabs>
@@ -1060,14 +1107,14 @@
 
 <file path=word/endnotes.xml><?xml version="1.0" encoding="utf-8"?>
 <w:endnotes xmlns:ve="http://schemas.openxmlformats.org/markup-compatibility/2006" xmlns:o="urn:schemas-microsoft-com:office:office" xmlns:r="http://schemas.openxmlformats.org/officeDocument/2006/relationships" xmlns:m="http://schemas.openxmlformats.org/officeDocument/2006/math" xmlns:v="urn:schemas-microsoft-com:vml" xmlns:wp="http://schemas.openxmlformats.org/drawingml/2006/wordprocessingDrawing" xmlns:w10="urn:schemas-microsoft-com:office:word" xmlns:w="http://schemas.openxmlformats.org/wordprocessingml/2006/main" xmlns:wne="http://schemas.microsoft.com/office/word/2006/wordml">
-  <w:endnote w:type="separator" w:id="0">
+  <w:endnote w:type="separator" w:id="-1">
     <w:p>
       <w:r>
         <w:separator/>
       </w:r>
     </w:p>
   </w:endnote>
-  <w:endnote w:type="continuationSeparator" w:id="1">
+  <w:endnote w:type="continuationSeparator" w:id="0">
     <w:p>
       <w:r>
         <w:continuationSeparator/>
@@ -1079,14 +1126,14 @@
 
 <file path=word/footnotes.xml><?xml version="1.0" encoding="utf-8"?>
 <w:footnotes xmlns:ve="http://schemas.openxmlformats.org/markup-compatibility/2006" xmlns:o="urn:schemas-microsoft-com:office:office" xmlns:r="http://schemas.openxmlformats.org/officeDocument/2006/relationships" xmlns:m="http://schemas.openxmlformats.org/officeDocument/2006/math" xmlns:v="urn:schemas-microsoft-com:vml" xmlns:wp="http://schemas.openxmlformats.org/drawingml/2006/wordprocessingDrawing" xmlns:w10="urn:schemas-microsoft-com:office:word" xmlns:w="http://schemas.openxmlformats.org/wordprocessingml/2006/main" xmlns:wne="http://schemas.microsoft.com/office/word/2006/wordml">
-  <w:footnote w:type="separator" w:id="0">
+  <w:footnote w:type="separator" w:id="-1">
     <w:p>
       <w:r>
         <w:separator/>
       </w:r>
     </w:p>
   </w:footnote>
-  <w:footnote w:type="continuationSeparator" w:id="1">
+  <w:footnote w:type="continuationSeparator" w:id="0">
     <w:p>
       <w:r>
         <w:continuationSeparator/>
@@ -1105,7 +1152,7 @@
     <w:lvl w:ilvl="0">
       <w:start w:val="1"/>
       <w:numFmt w:val="none"/>
-      <w:pStyle w:val="1"/>
+      <w:pStyle w:val="Heading1"/>
       <w:lvlText w:val=""/>
       <w:lvlJc w:val="left"/>
       <w:pPr>
@@ -1118,7 +1165,7 @@
     <w:lvl w:ilvl="1">
       <w:start w:val="1"/>
       <w:numFmt w:val="none"/>
-      <w:pStyle w:val="2"/>
+      <w:pStyle w:val="Heading2"/>
       <w:lvlText w:val=""/>
       <w:lvlJc w:val="left"/>
       <w:pPr>
@@ -1574,7 +1621,7 @@
     <w:lsdException w:name="Bibliography" w:uiPriority="37"/>
     <w:lsdException w:name="TOC Heading" w:uiPriority="39" w:qFormat="1"/>
   </w:latentStyles>
-  <w:style w:type="paragraph" w:default="1" w:styleId="a">
+  <w:style w:type="paragraph" w:default="1" w:styleId="Normal">
     <w:name w:val="Normal"/>
     <w:qFormat/>
     <w:rsid w:val="003C4F2B"/>
@@ -1589,10 +1636,10 @@
       <w:lang w:eastAsia="ar-SA"/>
     </w:rPr>
   </w:style>
-  <w:style w:type="paragraph" w:styleId="1">
+  <w:style w:type="paragraph" w:styleId="Heading1">
     <w:name w:val="heading 1"/>
-    <w:basedOn w:val="a0"/>
-    <w:next w:val="a1"/>
+    <w:basedOn w:val="a"/>
+    <w:next w:val="BodyText"/>
     <w:qFormat/>
     <w:rsid w:val="003C4F2B"/>
     <w:pPr>
@@ -1608,10 +1655,10 @@
       <w:szCs w:val="32"/>
     </w:rPr>
   </w:style>
-  <w:style w:type="paragraph" w:styleId="2">
+  <w:style w:type="paragraph" w:styleId="Heading2">
     <w:name w:val="heading 2"/>
-    <w:basedOn w:val="a0"/>
-    <w:next w:val="a1"/>
+    <w:basedOn w:val="a"/>
+    <w:next w:val="BodyText"/>
     <w:qFormat/>
     <w:rsid w:val="003C4F2B"/>
     <w:pPr>
@@ -1628,13 +1675,13 @@
       <w:iCs/>
     </w:rPr>
   </w:style>
-  <w:style w:type="character" w:default="1" w:styleId="a2">
+  <w:style w:type="character" w:default="1" w:styleId="DefaultParagraphFont">
     <w:name w:val="Default Paragraph Font"/>
     <w:uiPriority w:val="1"/>
     <w:semiHidden/>
     <w:unhideWhenUsed/>
   </w:style>
-  <w:style w:type="table" w:default="1" w:styleId="a3">
+  <w:style w:type="table" w:default="1" w:styleId="TableNormal">
     <w:name w:val="Normal Table"/>
     <w:uiPriority w:val="99"/>
     <w:semiHidden/>
@@ -1650,7 +1697,7 @@
       </w:tblCellMar>
     </w:tblPr>
   </w:style>
-  <w:style w:type="numbering" w:default="1" w:styleId="a4">
+  <w:style w:type="numbering" w:default="1" w:styleId="NoList">
     <w:name w:val="No List"/>
     <w:uiPriority w:val="99"/>
     <w:semiHidden/>
@@ -1664,7 +1711,7 @@
     <w:name w:val="WW-Absatz-Standardschriftart"/>
     <w:rsid w:val="003C4F2B"/>
   </w:style>
-  <w:style w:type="character" w:customStyle="1" w:styleId="10">
+  <w:style w:type="character" w:customStyle="1" w:styleId="1">
     <w:name w:val="Основной шрифт абзаца1"/>
     <w:rsid w:val="003C4F2B"/>
   </w:style>
@@ -1680,11 +1727,11 @@
     <w:name w:val="WW-Absatz-Standardschriftart111"/>
     <w:rsid w:val="003C4F2B"/>
   </w:style>
-  <w:style w:type="character" w:customStyle="1" w:styleId="a5">
+  <w:style w:type="character" w:customStyle="1" w:styleId="a0">
     <w:name w:val="Символ нумерации"/>
     <w:rsid w:val="003C4F2B"/>
   </w:style>
-  <w:style w:type="character" w:styleId="a6">
+  <w:style w:type="character" w:styleId="Hyperlink">
     <w:name w:val="Hyperlink"/>
     <w:semiHidden/>
     <w:rsid w:val="003C4F2B"/>
@@ -1693,10 +1740,10 @@
       <w:u w:val="single"/>
     </w:rPr>
   </w:style>
-  <w:style w:type="paragraph" w:customStyle="1" w:styleId="a0">
+  <w:style w:type="paragraph" w:customStyle="1" w:styleId="a">
     <w:name w:val="Заголовок"/>
-    <w:basedOn w:val="a"/>
-    <w:next w:val="a1"/>
+    <w:basedOn w:val="Normal"/>
+    <w:next w:val="BodyText"/>
     <w:rsid w:val="003C4F2B"/>
     <w:pPr>
       <w:keepNext/>
@@ -1708,9 +1755,9 @@
       <w:szCs w:val="28"/>
     </w:rPr>
   </w:style>
-  <w:style w:type="paragraph" w:styleId="a1">
+  <w:style w:type="paragraph" w:styleId="BodyText">
     <w:name w:val="Body Text"/>
-    <w:basedOn w:val="a"/>
+    <w:basedOn w:val="Normal"/>
     <w:semiHidden/>
     <w:rsid w:val="003C4F2B"/>
     <w:pPr>
@@ -1722,18 +1769,18 @@
       <w:sz w:val="24"/>
     </w:rPr>
   </w:style>
-  <w:style w:type="paragraph" w:styleId="a7">
+  <w:style w:type="paragraph" w:styleId="List">
     <w:name w:val="List"/>
-    <w:basedOn w:val="a1"/>
+    <w:basedOn w:val="BodyText"/>
     <w:semiHidden/>
     <w:rsid w:val="003C4F2B"/>
     <w:rPr>
       <w:rFonts w:ascii="Arial" w:hAnsi="Arial" w:cs="Tahoma"/>
     </w:rPr>
   </w:style>
-  <w:style w:type="paragraph" w:customStyle="1" w:styleId="20">
+  <w:style w:type="paragraph" w:customStyle="1" w:styleId="2">
     <w:name w:val="Название2"/>
-    <w:basedOn w:val="a"/>
+    <w:basedOn w:val="Normal"/>
     <w:rsid w:val="003C4F2B"/>
     <w:pPr>
       <w:suppressLineNumbers/>
@@ -1745,9 +1792,9 @@
       <w:iCs/>
     </w:rPr>
   </w:style>
-  <w:style w:type="paragraph" w:customStyle="1" w:styleId="21">
+  <w:style w:type="paragraph" w:customStyle="1" w:styleId="20">
     <w:name w:val="Указатель2"/>
-    <w:basedOn w:val="a"/>
+    <w:basedOn w:val="Normal"/>
     <w:rsid w:val="003C4F2B"/>
     <w:pPr>
       <w:suppressLineNumbers/>
@@ -1756,9 +1803,9 @@
       <w:rFonts w:cs="Tahoma"/>
     </w:rPr>
   </w:style>
-  <w:style w:type="paragraph" w:customStyle="1" w:styleId="11">
+  <w:style w:type="paragraph" w:customStyle="1" w:styleId="10">
     <w:name w:val="Название1"/>
-    <w:basedOn w:val="a"/>
+    <w:basedOn w:val="Normal"/>
     <w:rsid w:val="003C4F2B"/>
     <w:pPr>
       <w:suppressLineNumbers/>
@@ -1770,9 +1817,9 @@
       <w:iCs/>
     </w:rPr>
   </w:style>
-  <w:style w:type="paragraph" w:customStyle="1" w:styleId="12">
+  <w:style w:type="paragraph" w:customStyle="1" w:styleId="11">
     <w:name w:val="Указатель1"/>
-    <w:basedOn w:val="a"/>
+    <w:basedOn w:val="Normal"/>
     <w:rsid w:val="003C4F2B"/>
     <w:pPr>
       <w:suppressLineNumbers/>
@@ -1781,9 +1828,9 @@
       <w:rFonts w:cs="Tahoma"/>
     </w:rPr>
   </w:style>
-  <w:style w:type="paragraph" w:customStyle="1" w:styleId="a8">
+  <w:style w:type="paragraph" w:customStyle="1" w:styleId="a1">
     <w:name w:val="Рисунок"/>
-    <w:basedOn w:val="11"/>
+    <w:basedOn w:val="10"/>
     <w:rsid w:val="003C4F2B"/>
     <w:pPr>
       <w:jc w:val="center"/>
@@ -1794,15 +1841,15 @@
       <w:sz w:val="24"/>
     </w:rPr>
   </w:style>
-  <w:style w:type="paragraph" w:customStyle="1" w:styleId="a9">
+  <w:style w:type="paragraph" w:customStyle="1" w:styleId="a2">
     <w:name w:val="Содержимое врезки"/>
-    <w:basedOn w:val="a1"/>
+    <w:basedOn w:val="BodyText"/>
     <w:rsid w:val="003C4F2B"/>
   </w:style>
-  <w:style w:type="paragraph" w:styleId="aa">
+  <w:style w:type="paragraph" w:styleId="Header">
     <w:name w:val="header"/>
-    <w:basedOn w:val="a"/>
-    <w:link w:val="ab"/>
+    <w:basedOn w:val="Normal"/>
+    <w:link w:val="HeaderChar"/>
     <w:uiPriority w:val="99"/>
     <w:semiHidden/>
     <w:unhideWhenUsed/>
@@ -1814,10 +1861,10 @@
       </w:tabs>
     </w:pPr>
   </w:style>
-  <w:style w:type="character" w:customStyle="1" w:styleId="ab">
-    <w:name w:val="Верхний колонтитул Знак"/>
-    <w:basedOn w:val="a2"/>
-    <w:link w:val="aa"/>
+  <w:style w:type="character" w:customStyle="1" w:styleId="HeaderChar">
+    <w:name w:val="Header Char"/>
+    <w:basedOn w:val="DefaultParagraphFont"/>
+    <w:link w:val="Header"/>
     <w:uiPriority w:val="99"/>
     <w:semiHidden/>
     <w:rsid w:val="00FA0C9D"/>
@@ -1828,10 +1875,10 @@
       <w:lang w:eastAsia="ar-SA"/>
     </w:rPr>
   </w:style>
-  <w:style w:type="paragraph" w:styleId="ac">
+  <w:style w:type="paragraph" w:styleId="Footer">
     <w:name w:val="footer"/>
-    <w:basedOn w:val="a"/>
-    <w:link w:val="ad"/>
+    <w:basedOn w:val="Normal"/>
+    <w:link w:val="FooterChar"/>
     <w:uiPriority w:val="99"/>
     <w:semiHidden/>
     <w:unhideWhenUsed/>
@@ -1843,10 +1890,10 @@
       </w:tabs>
     </w:pPr>
   </w:style>
-  <w:style w:type="character" w:customStyle="1" w:styleId="ad">
-    <w:name w:val="Нижний колонтитул Знак"/>
-    <w:basedOn w:val="a2"/>
-    <w:link w:val="ac"/>
+  <w:style w:type="character" w:customStyle="1" w:styleId="FooterChar">
+    <w:name w:val="Footer Char"/>
+    <w:basedOn w:val="DefaultParagraphFont"/>
+    <w:link w:val="Footer"/>
     <w:uiPriority w:val="99"/>
     <w:semiHidden/>
     <w:rsid w:val="00FA0C9D"/>
@@ -1857,10 +1904,10 @@
       <w:lang w:eastAsia="ar-SA"/>
     </w:rPr>
   </w:style>
-  <w:style w:type="paragraph" w:styleId="ae">
+  <w:style w:type="paragraph" w:styleId="BalloonText">
     <w:name w:val="Balloon Text"/>
-    <w:basedOn w:val="a"/>
-    <w:link w:val="af"/>
+    <w:basedOn w:val="Normal"/>
+    <w:link w:val="BalloonTextChar"/>
     <w:uiPriority w:val="99"/>
     <w:semiHidden/>
     <w:unhideWhenUsed/>
@@ -1871,10 +1918,10 @@
       <w:szCs w:val="16"/>
     </w:rPr>
   </w:style>
-  <w:style w:type="character" w:customStyle="1" w:styleId="af">
-    <w:name w:val="Текст выноски Знак"/>
-    <w:basedOn w:val="a2"/>
-    <w:link w:val="ae"/>
+  <w:style w:type="character" w:customStyle="1" w:styleId="BalloonTextChar">
+    <w:name w:val="Balloon Text Char"/>
+    <w:basedOn w:val="DefaultParagraphFont"/>
+    <w:link w:val="BalloonText"/>
     <w:uiPriority w:val="99"/>
     <w:semiHidden/>
     <w:rsid w:val="00FC3B1F"/>
@@ -1886,10 +1933,10 @@
       <w:lang w:eastAsia="ar-SA"/>
     </w:rPr>
   </w:style>
-  <w:style w:type="paragraph" w:styleId="af0">
+  <w:style w:type="paragraph" w:styleId="Caption">
     <w:name w:val="caption"/>
-    <w:basedOn w:val="a"/>
-    <w:next w:val="a"/>
+    <w:basedOn w:val="Normal"/>
+    <w:next w:val="Normal"/>
     <w:uiPriority w:val="35"/>
     <w:unhideWhenUsed/>
     <w:qFormat/>
@@ -1905,11 +1952,11 @@
       <w:szCs w:val="18"/>
     </w:rPr>
   </w:style>
-  <w:style w:type="paragraph" w:styleId="af1">
+  <w:style w:type="paragraph" w:styleId="Title">
     <w:name w:val="Title"/>
-    <w:basedOn w:val="a"/>
-    <w:next w:val="a"/>
-    <w:link w:val="af2"/>
+    <w:basedOn w:val="Normal"/>
+    <w:next w:val="Normal"/>
+    <w:link w:val="TitleChar"/>
     <w:uiPriority w:val="10"/>
     <w:qFormat/>
     <w:rsid w:val="007717AB"/>
@@ -1929,10 +1976,10 @@
       <w:szCs w:val="52"/>
     </w:rPr>
   </w:style>
-  <w:style w:type="character" w:customStyle="1" w:styleId="af2">
-    <w:name w:val="Название Знак"/>
-    <w:basedOn w:val="a2"/>
-    <w:link w:val="af1"/>
+  <w:style w:type="character" w:customStyle="1" w:styleId="TitleChar">
+    <w:name w:val="Title Char"/>
+    <w:basedOn w:val="DefaultParagraphFont"/>
+    <w:link w:val="Title"/>
     <w:uiPriority w:val="10"/>
     <w:rsid w:val="007717AB"/>
     <w:rPr>
@@ -1945,11 +1992,11 @@
       <w:lang w:eastAsia="ar-SA"/>
     </w:rPr>
   </w:style>
-  <w:style w:type="paragraph" w:styleId="af3">
+  <w:style w:type="paragraph" w:styleId="Subtitle">
     <w:name w:val="Subtitle"/>
-    <w:basedOn w:val="a"/>
-    <w:next w:val="a"/>
-    <w:link w:val="af4"/>
+    <w:basedOn w:val="Normal"/>
+    <w:next w:val="Normal"/>
+    <w:link w:val="SubtitleChar"/>
     <w:uiPriority w:val="11"/>
     <w:qFormat/>
     <w:rsid w:val="007717AB"/>
@@ -1967,10 +2014,10 @@
       <w:sz w:val="24"/>
     </w:rPr>
   </w:style>
-  <w:style w:type="character" w:customStyle="1" w:styleId="af4">
-    <w:name w:val="Подзаголовок Знак"/>
-    <w:basedOn w:val="a2"/>
-    <w:link w:val="af3"/>
+  <w:style w:type="character" w:customStyle="1" w:styleId="SubtitleChar">
+    <w:name w:val="Subtitle Char"/>
+    <w:basedOn w:val="DefaultParagraphFont"/>
+    <w:link w:val="Subtitle"/>
     <w:uiPriority w:val="11"/>
     <w:rsid w:val="007717AB"/>
     <w:rPr>
@@ -1985,9 +2032,9 @@
       <w:lang w:eastAsia="ar-SA"/>
     </w:rPr>
   </w:style>
-  <w:style w:type="character" w:styleId="af5">
+  <w:style w:type="character" w:styleId="SubtleEmphasis">
     <w:name w:val="Subtle Emphasis"/>
-    <w:basedOn w:val="a2"/>
+    <w:basedOn w:val="DefaultParagraphFont"/>
     <w:uiPriority w:val="19"/>
     <w:qFormat/>
     <w:rsid w:val="007717AB"/>
@@ -1997,9 +2044,9 @@
       <w:color w:val="808080" w:themeColor="text1" w:themeTint="7F"/>
     </w:rPr>
   </w:style>
-  <w:style w:type="character" w:styleId="af6">
+  <w:style w:type="character" w:styleId="Emphasis">
     <w:name w:val="Emphasis"/>
-    <w:basedOn w:val="a2"/>
+    <w:basedOn w:val="DefaultParagraphFont"/>
     <w:uiPriority w:val="20"/>
     <w:qFormat/>
     <w:rsid w:val="007717AB"/>
@@ -2008,9 +2055,9 @@
       <w:iCs/>
     </w:rPr>
   </w:style>
-  <w:style w:type="character" w:styleId="af7">
+  <w:style w:type="character" w:styleId="IntenseEmphasis">
     <w:name w:val="Intense Emphasis"/>
-    <w:basedOn w:val="a2"/>
+    <w:basedOn w:val="DefaultParagraphFont"/>
     <w:uiPriority w:val="21"/>
     <w:qFormat/>
     <w:rsid w:val="007717AB"/>
@@ -2022,9 +2069,9 @@
       <w:color w:val="4F81BD" w:themeColor="accent1"/>
     </w:rPr>
   </w:style>
-  <w:style w:type="character" w:styleId="af8">
+  <w:style w:type="character" w:styleId="Strong">
     <w:name w:val="Strong"/>
-    <w:basedOn w:val="a2"/>
+    <w:basedOn w:val="DefaultParagraphFont"/>
     <w:uiPriority w:val="22"/>
     <w:qFormat/>
     <w:rsid w:val="007717AB"/>
@@ -2033,11 +2080,11 @@
       <w:bCs/>
     </w:rPr>
   </w:style>
-  <w:style w:type="paragraph" w:styleId="af9">
+  <w:style w:type="paragraph" w:styleId="IntenseQuote">
     <w:name w:val="Intense Quote"/>
-    <w:basedOn w:val="a"/>
-    <w:next w:val="a"/>
-    <w:link w:val="afa"/>
+    <w:basedOn w:val="Normal"/>
+    <w:next w:val="Normal"/>
+    <w:link w:val="IntenseQuoteChar"/>
     <w:uiPriority w:val="30"/>
     <w:qFormat/>
     <w:rsid w:val="007717AB"/>
@@ -2056,10 +2103,10 @@
       <w:color w:val="4F81BD" w:themeColor="accent1"/>
     </w:rPr>
   </w:style>
-  <w:style w:type="character" w:customStyle="1" w:styleId="afa">
-    <w:name w:val="Выделенная цитата Знак"/>
-    <w:basedOn w:val="a2"/>
-    <w:link w:val="af9"/>
+  <w:style w:type="character" w:customStyle="1" w:styleId="IntenseQuoteChar">
+    <w:name w:val="Intense Quote Char"/>
+    <w:basedOn w:val="DefaultParagraphFont"/>
+    <w:link w:val="IntenseQuote"/>
     <w:uiPriority w:val="30"/>
     <w:rsid w:val="007717AB"/>
     <w:rPr>
@@ -2074,9 +2121,9 @@
       <w:lang w:eastAsia="ar-SA"/>
     </w:rPr>
   </w:style>
-  <w:style w:type="character" w:styleId="afb">
+  <w:style w:type="character" w:styleId="SubtleReference">
     <w:name w:val="Subtle Reference"/>
-    <w:basedOn w:val="a2"/>
+    <w:basedOn w:val="DefaultParagraphFont"/>
     <w:uiPriority w:val="31"/>
     <w:qFormat/>
     <w:rsid w:val="007717AB"/>
@@ -2086,9 +2133,9 @@
       <w:u w:val="single"/>
     </w:rPr>
   </w:style>
-  <w:style w:type="character" w:styleId="afc">
+  <w:style w:type="character" w:styleId="BookTitle">
     <w:name w:val="Book Title"/>
-    <w:basedOn w:val="a2"/>
+    <w:basedOn w:val="DefaultParagraphFont"/>
     <w:uiPriority w:val="33"/>
     <w:qFormat/>
     <w:rsid w:val="007717AB"/>
@@ -2099,9 +2146,9 @@
       <w:spacing w:val="5"/>
     </w:rPr>
   </w:style>
-  <w:style w:type="paragraph" w:styleId="afd">
+  <w:style w:type="paragraph" w:styleId="ListParagraph">
     <w:name w:val="List Paragraph"/>
-    <w:basedOn w:val="a"/>
+    <w:basedOn w:val="Normal"/>
     <w:uiPriority w:val="34"/>
     <w:qFormat/>
     <w:rsid w:val="007717AB"/>
@@ -2401,7 +2448,7 @@
 </file>
 
 <file path=customXml/itemProps1.xml><?xml version="1.0" encoding="utf-8"?>
-<ds:datastoreItem xmlns:ds="http://schemas.openxmlformats.org/officeDocument/2006/customXml" ds:itemID="{C0BCB2FD-2750-49C4-A46D-11739DD2DBA6}">
+<ds:datastoreItem xmlns:ds="http://schemas.openxmlformats.org/officeDocument/2006/customXml" ds:itemID="{6581AB3A-13F6-4891-AA15-A92AB92DDE40}">
   <ds:schemaRefs>
     <ds:schemaRef ds:uri="http://schemas.openxmlformats.org/officeDocument/2006/bibliography"/>
   </ds:schemaRefs>

</xml_diff>